<commit_message>
edit annotate 4 #info
</commit_message>
<xml_diff>
--- a/Informatics/Annotate4/Аннотация_4.docx
+++ b/Informatics/Annotate4/Аннотация_4.docx
@@ -1,10 +1,10 @@
 
 <file path=word/document.xml><?xml version="1.0" encoding="utf-8"?>
-<w:document xmlns:wpc="http://schemas.microsoft.com/office/word/2010/wordprocessingCanvas" xmlns:mc="http://schemas.openxmlformats.org/markup-compatibility/2006" xmlns:o="urn:schemas-microsoft-com:office:office" xmlns:r="http://schemas.openxmlformats.org/officeDocument/2006/relationships" xmlns:m="http://schemas.openxmlformats.org/officeDocument/2006/math" xmlns:v="urn:schemas-microsoft-com:vml" xmlns:wp14="http://schemas.microsoft.com/office/word/2010/wordprocessingDrawing" xmlns:wp="http://schemas.openxmlformats.org/drawingml/2006/wordprocessingDrawing" xmlns:w="http://schemas.openxmlformats.org/wordprocessingml/2006/main" xmlns:w14="http://schemas.microsoft.com/office/word/2010/wordml" xmlns:w10="urn:schemas-microsoft-com:office:word" xmlns:w15="http://schemas.microsoft.com/office/word/2012/wordml" xmlns:wpg="http://schemas.microsoft.com/office/word/2010/wordprocessingGroup" xmlns:wpi="http://schemas.microsoft.com/office/word/2010/wordprocessingInk" xmlns:wne="http://schemas.microsoft.com/office/word/2006/wordml" xmlns:wps="http://schemas.microsoft.com/office/word/2010/wordprocessingShape" xmlns:wpsCustomData="http://www.wps.cn/officeDocument/2013/wpsCustomData" mc:Ignorable="w14 w15 wp14">
+<w:document xmlns:wpc="http://schemas.microsoft.com/office/word/2010/wordprocessingCanvas" xmlns:cx="http://schemas.microsoft.com/office/drawing/2014/chartex" xmlns:cx1="http://schemas.microsoft.com/office/drawing/2015/9/8/chartex" xmlns:cx2="http://schemas.microsoft.com/office/drawing/2015/10/21/chartex" xmlns:cx3="http://schemas.microsoft.com/office/drawing/2016/5/9/chartex" xmlns:cx4="http://schemas.microsoft.com/office/drawing/2016/5/10/chartex" xmlns:cx5="http://schemas.microsoft.com/office/drawing/2016/5/11/chartex" xmlns:cx6="http://schemas.microsoft.com/office/drawing/2016/5/12/chartex" xmlns:cx7="http://schemas.microsoft.com/office/drawing/2016/5/13/chartex" xmlns:cx8="http://schemas.microsoft.com/office/drawing/2016/5/14/chartex" xmlns:mc="http://schemas.openxmlformats.org/markup-compatibility/2006" xmlns:aink="http://schemas.microsoft.com/office/drawing/2016/ink" xmlns:am3d="http://schemas.microsoft.com/office/drawing/2017/model3d" xmlns:o="urn:schemas-microsoft-com:office:office" xmlns:oel="http://schemas.microsoft.com/office/2019/extlst" xmlns:r="http://schemas.openxmlformats.org/officeDocument/2006/relationships" xmlns:m="http://schemas.openxmlformats.org/officeDocument/2006/math" xmlns:v="urn:schemas-microsoft-com:vml" xmlns:wp14="http://schemas.microsoft.com/office/word/2010/wordprocessingDrawing" xmlns:wp="http://schemas.openxmlformats.org/drawingml/2006/wordprocessingDrawing" xmlns:w10="urn:schemas-microsoft-com:office:word" xmlns:w="http://schemas.openxmlformats.org/wordprocessingml/2006/main" xmlns:w14="http://schemas.microsoft.com/office/word/2010/wordml" xmlns:w15="http://schemas.microsoft.com/office/word/2012/wordml" xmlns:w16cex="http://schemas.microsoft.com/office/word/2018/wordml/cex" xmlns:w16cid="http://schemas.microsoft.com/office/word/2016/wordml/cid" xmlns:w16="http://schemas.microsoft.com/office/word/2018/wordml" xmlns:w16sdtdh="http://schemas.microsoft.com/office/word/2020/wordml/sdtdatahash" xmlns:w16se="http://schemas.microsoft.com/office/word/2015/wordml/symex" xmlns:wpg="http://schemas.microsoft.com/office/word/2010/wordprocessingGroup" xmlns:wpi="http://schemas.microsoft.com/office/word/2010/wordprocessingInk" xmlns:wne="http://schemas.microsoft.com/office/word/2006/wordml" xmlns:wps="http://schemas.microsoft.com/office/word/2010/wordprocessingShape" mc:Ignorable="w14 w15 w16se w16cid w16 w16cex w16sdtdh wp14">
   <w:body>
     <w:p>
       <w:pPr>
-        <w:pStyle w:val="20"/>
+        <w:pStyle w:val="Standard"/>
         <w:jc w:val="center"/>
         <w:rPr>
           <w:lang w:val="ru-RU"/>
@@ -19,7 +19,7 @@
     </w:p>
     <w:p>
       <w:pPr>
-        <w:pStyle w:val="20"/>
+        <w:pStyle w:val="Standard"/>
         <w:jc w:val="center"/>
         <w:rPr>
           <w:lang w:val="ru-RU"/>
@@ -34,7 +34,7 @@
     </w:p>
     <w:p>
       <w:pPr>
-        <w:pStyle w:val="20"/>
+        <w:pStyle w:val="Standard"/>
         <w:jc w:val="center"/>
         <w:rPr>
           <w:lang w:val="ru-RU"/>
@@ -43,24 +43,17 @@
     </w:p>
     <w:tbl>
       <w:tblPr>
-        <w:tblStyle w:val="8"/>
         <w:tblW w:w="0" w:type="auto"/>
-        <w:tblInd w:w="0" w:type="dxa"/>
         <w:tblBorders>
-          <w:top w:val="single" w:color="auto" w:sz="4" w:space="0"/>
-          <w:left w:val="single" w:color="auto" w:sz="4" w:space="0"/>
-          <w:bottom w:val="single" w:color="auto" w:sz="4" w:space="0"/>
-          <w:right w:val="single" w:color="auto" w:sz="4" w:space="0"/>
-          <w:insideH w:val="single" w:color="auto" w:sz="4" w:space="0"/>
-          <w:insideV w:val="single" w:color="auto" w:sz="4" w:space="0"/>
+          <w:top w:val="single" w:sz="4" w:space="0" w:color="auto"/>
+          <w:left w:val="single" w:sz="4" w:space="0" w:color="auto"/>
+          <w:bottom w:val="single" w:sz="4" w:space="0" w:color="auto"/>
+          <w:right w:val="single" w:sz="4" w:space="0" w:color="auto"/>
+          <w:insideH w:val="single" w:sz="4" w:space="0" w:color="auto"/>
+          <w:insideV w:val="single" w:sz="4" w:space="0" w:color="auto"/>
         </w:tblBorders>
         <w:tblLayout w:type="fixed"/>
-        <w:tblCellMar>
-          <w:top w:w="0" w:type="dxa"/>
-          <w:left w:w="108" w:type="dxa"/>
-          <w:bottom w:w="0" w:type="dxa"/>
-          <w:right w:w="108" w:type="dxa"/>
-        </w:tblCellMar>
+        <w:tblLook w:val="04A0" w:firstRow="1" w:lastRow="0" w:firstColumn="1" w:lastColumn="0" w:noHBand="0" w:noVBand="1"/>
       </w:tblPr>
       <w:tblGrid>
         <w:gridCol w:w="1117"/>
@@ -71,29 +64,13 @@
         <w:gridCol w:w="1026"/>
       </w:tblGrid>
       <w:tr>
-        <w:tblPrEx>
-          <w:tblBorders>
-            <w:top w:val="single" w:color="auto" w:sz="4" w:space="0"/>
-            <w:left w:val="single" w:color="auto" w:sz="4" w:space="0"/>
-            <w:bottom w:val="single" w:color="auto" w:sz="4" w:space="0"/>
-            <w:right w:val="single" w:color="auto" w:sz="4" w:space="0"/>
-            <w:insideH w:val="single" w:color="auto" w:sz="4" w:space="0"/>
-            <w:insideV w:val="single" w:color="auto" w:sz="4" w:space="0"/>
-          </w:tblBorders>
-          <w:tblCellMar>
-            <w:top w:w="0" w:type="dxa"/>
-            <w:left w:w="108" w:type="dxa"/>
-            <w:bottom w:w="0" w:type="dxa"/>
-            <w:right w:w="108" w:type="dxa"/>
-          </w:tblCellMar>
-        </w:tblPrEx>
         <w:tc>
           <w:tcPr>
             <w:tcW w:w="1117" w:type="dxa"/>
           </w:tcPr>
           <w:p>
             <w:pPr>
-              <w:pStyle w:val="20"/>
+              <w:pStyle w:val="Standard"/>
               <w:jc w:val="center"/>
               <w:rPr>
                 <w:sz w:val="18"/>
@@ -115,7 +92,7 @@
           </w:tcPr>
           <w:p>
             <w:pPr>
-              <w:pStyle w:val="20"/>
+              <w:pStyle w:val="Standard"/>
               <w:jc w:val="center"/>
               <w:rPr>
                 <w:sz w:val="18"/>
@@ -137,7 +114,7 @@
           </w:tcPr>
           <w:p>
             <w:pPr>
-              <w:pStyle w:val="20"/>
+              <w:pStyle w:val="Standard"/>
               <w:jc w:val="center"/>
               <w:rPr>
                 <w:sz w:val="18"/>
@@ -159,7 +136,7 @@
           </w:tcPr>
           <w:p>
             <w:pPr>
-              <w:pStyle w:val="20"/>
+              <w:pStyle w:val="Standard"/>
               <w:jc w:val="center"/>
               <w:rPr>
                 <w:sz w:val="18"/>
@@ -181,7 +158,7 @@
           </w:tcPr>
           <w:p>
             <w:pPr>
-              <w:pStyle w:val="20"/>
+              <w:pStyle w:val="Standard"/>
               <w:jc w:val="center"/>
               <w:rPr>
                 <w:sz w:val="18"/>
@@ -203,7 +180,7 @@
           </w:tcPr>
           <w:p>
             <w:pPr>
-              <w:pStyle w:val="20"/>
+              <w:pStyle w:val="Standard"/>
               <w:jc w:val="center"/>
               <w:rPr>
                 <w:sz w:val="18"/>
@@ -221,24 +198,8 @@
         </w:tc>
       </w:tr>
       <w:tr>
-        <w:tblPrEx>
-          <w:tblBorders>
-            <w:top w:val="single" w:color="auto" w:sz="4" w:space="0"/>
-            <w:left w:val="single" w:color="auto" w:sz="4" w:space="0"/>
-            <w:bottom w:val="single" w:color="auto" w:sz="4" w:space="0"/>
-            <w:right w:val="single" w:color="auto" w:sz="4" w:space="0"/>
-            <w:insideH w:val="single" w:color="auto" w:sz="4" w:space="0"/>
-            <w:insideV w:val="single" w:color="auto" w:sz="4" w:space="0"/>
-          </w:tblBorders>
-          <w:tblCellMar>
-            <w:top w:w="0" w:type="dxa"/>
-            <w:left w:w="108" w:type="dxa"/>
-            <w:bottom w:w="0" w:type="dxa"/>
-            <w:right w:w="108" w:type="dxa"/>
-          </w:tblCellMar>
-        </w:tblPrEx>
         <w:trPr>
-          <w:trHeight w:val="161" w:hRule="atLeast"/>
+          <w:trHeight w:val="161"/>
         </w:trPr>
         <w:tc>
           <w:tcPr>
@@ -246,7 +207,7 @@
           </w:tcPr>
           <w:p>
             <w:pPr>
-              <w:pStyle w:val="20"/>
+              <w:pStyle w:val="Standard"/>
               <w:jc w:val="center"/>
               <w:rPr>
                 <w:sz w:val="18"/>
@@ -268,7 +229,7 @@
           </w:tcPr>
           <w:p>
             <w:pPr>
-              <w:pStyle w:val="20"/>
+              <w:pStyle w:val="Standard"/>
               <w:jc w:val="center"/>
               <w:rPr>
                 <w:sz w:val="18"/>
@@ -288,7 +249,7 @@
           </w:tcPr>
           <w:p>
             <w:pPr>
-              <w:pStyle w:val="20"/>
+              <w:pStyle w:val="Standard"/>
               <w:rPr>
                 <w:sz w:val="17"/>
                 <w:szCs w:val="17"/>
@@ -311,7 +272,7 @@
           </w:tcPr>
           <w:p>
             <w:pPr>
-              <w:pStyle w:val="20"/>
+              <w:pStyle w:val="Standard"/>
               <w:jc w:val="center"/>
               <w:rPr>
                 <w:sz w:val="18"/>
@@ -363,7 +324,7 @@
           </w:tcPr>
           <w:p>
             <w:pPr>
-              <w:pStyle w:val="20"/>
+              <w:pStyle w:val="Standard"/>
               <w:jc w:val="center"/>
               <w:rPr>
                 <w:sz w:val="18"/>
@@ -385,7 +346,7 @@
           </w:tcPr>
           <w:p>
             <w:pPr>
-              <w:pStyle w:val="20"/>
+              <w:pStyle w:val="Standard"/>
               <w:jc w:val="center"/>
               <w:rPr>
                 <w:sz w:val="18"/>
@@ -403,29 +364,13 @@
         </w:tc>
       </w:tr>
       <w:tr>
-        <w:tblPrEx>
-          <w:tblBorders>
-            <w:top w:val="single" w:color="auto" w:sz="4" w:space="0"/>
-            <w:left w:val="single" w:color="auto" w:sz="4" w:space="0"/>
-            <w:bottom w:val="single" w:color="auto" w:sz="4" w:space="0"/>
-            <w:right w:val="single" w:color="auto" w:sz="4" w:space="0"/>
-            <w:insideH w:val="single" w:color="auto" w:sz="4" w:space="0"/>
-            <w:insideV w:val="single" w:color="auto" w:sz="4" w:space="0"/>
-          </w:tblBorders>
-          <w:tblCellMar>
-            <w:top w:w="0" w:type="dxa"/>
-            <w:left w:w="108" w:type="dxa"/>
-            <w:bottom w:w="0" w:type="dxa"/>
-            <w:right w:w="108" w:type="dxa"/>
-          </w:tblCellMar>
-        </w:tblPrEx>
         <w:tc>
           <w:tcPr>
             <w:tcW w:w="1117" w:type="dxa"/>
           </w:tcPr>
           <w:p>
             <w:pPr>
-              <w:pStyle w:val="20"/>
+              <w:pStyle w:val="Standard"/>
               <w:jc w:val="center"/>
               <w:rPr>
                 <w:highlight w:val="lightGray"/>
@@ -446,7 +391,7 @@
           </w:tcPr>
           <w:p>
             <w:pPr>
-              <w:pStyle w:val="20"/>
+              <w:pStyle w:val="Standard"/>
               <w:jc w:val="center"/>
               <w:rPr>
                 <w:sz w:val="18"/>
@@ -466,7 +411,7 @@
           </w:tcPr>
           <w:p>
             <w:pPr>
-              <w:pStyle w:val="20"/>
+              <w:pStyle w:val="Standard"/>
               <w:rPr>
                 <w:sz w:val="17"/>
                 <w:szCs w:val="17"/>
@@ -504,7 +449,7 @@
           </w:tcPr>
           <w:p>
             <w:pPr>
-              <w:pStyle w:val="20"/>
+              <w:pStyle w:val="Standard"/>
               <w:jc w:val="center"/>
               <w:rPr>
                 <w:sz w:val="18"/>
@@ -524,7 +469,7 @@
           </w:tcPr>
           <w:p>
             <w:pPr>
-              <w:pStyle w:val="20"/>
+              <w:pStyle w:val="Standard"/>
               <w:jc w:val="center"/>
               <w:rPr>
                 <w:sz w:val="18"/>
@@ -545,7 +490,7 @@
           </w:tcPr>
           <w:p>
             <w:pPr>
-              <w:pStyle w:val="20"/>
+              <w:pStyle w:val="Standard"/>
               <w:jc w:val="center"/>
               <w:rPr>
                 <w:sz w:val="18"/>
@@ -561,29 +506,13 @@
         </w:tc>
       </w:tr>
       <w:tr>
-        <w:tblPrEx>
-          <w:tblBorders>
-            <w:top w:val="single" w:color="auto" w:sz="4" w:space="0"/>
-            <w:left w:val="single" w:color="auto" w:sz="4" w:space="0"/>
-            <w:bottom w:val="single" w:color="auto" w:sz="4" w:space="0"/>
-            <w:right w:val="single" w:color="auto" w:sz="4" w:space="0"/>
-            <w:insideH w:val="single" w:color="auto" w:sz="4" w:space="0"/>
-            <w:insideV w:val="single" w:color="auto" w:sz="4" w:space="0"/>
-          </w:tblBorders>
-          <w:tblCellMar>
-            <w:top w:w="0" w:type="dxa"/>
-            <w:left w:w="108" w:type="dxa"/>
-            <w:bottom w:w="0" w:type="dxa"/>
-            <w:right w:w="108" w:type="dxa"/>
-          </w:tblCellMar>
-        </w:tblPrEx>
         <w:tc>
           <w:tcPr>
             <w:tcW w:w="1117" w:type="dxa"/>
           </w:tcPr>
           <w:p>
             <w:pPr>
-              <w:pStyle w:val="20"/>
+              <w:pStyle w:val="Standard"/>
               <w:jc w:val="center"/>
               <w:rPr>
                 <w:sz w:val="18"/>
@@ -604,7 +533,7 @@
           </w:tcPr>
           <w:p>
             <w:pPr>
-              <w:pStyle w:val="20"/>
+              <w:pStyle w:val="Standard"/>
               <w:jc w:val="center"/>
               <w:rPr>
                 <w:sz w:val="18"/>
@@ -624,7 +553,7 @@
           </w:tcPr>
           <w:p>
             <w:pPr>
-              <w:pStyle w:val="20"/>
+              <w:pStyle w:val="Standard"/>
               <w:numPr>
                 <w:ilvl w:val="0"/>
                 <w:numId w:val="1"/>
@@ -657,7 +586,7 @@
           </w:tcPr>
           <w:p>
             <w:pPr>
-              <w:pStyle w:val="20"/>
+              <w:pStyle w:val="Standard"/>
               <w:jc w:val="center"/>
               <w:rPr>
                 <w:sz w:val="18"/>
@@ -690,7 +619,7 @@
           </w:tcPr>
           <w:p>
             <w:pPr>
-              <w:pStyle w:val="20"/>
+              <w:pStyle w:val="Standard"/>
               <w:jc w:val="center"/>
               <w:rPr>
                 <w:sz w:val="18"/>
@@ -710,72 +639,40 @@
           </w:tcPr>
           <w:p>
             <w:pPr>
-              <w:pStyle w:val="20"/>
-              <w:jc w:val="center"/>
-              <w:rPr>
-                <w:sz w:val="18"/>
-              </w:rPr>
-            </w:pPr>
-            <w:r>
-              <w:rPr>
-                <w:rFonts w:hint="default"/>
-                <w:sz w:val="18"/>
-                <w:lang w:val="en-US"/>
-              </w:rPr>
-              <w:t>23</w:t>
-            </w:r>
-            <w:r>
-              <w:rPr>
-                <w:sz w:val="18"/>
-              </w:rPr>
-              <w:t>.10.2024</w:t>
+              <w:pStyle w:val="Standard"/>
+              <w:jc w:val="center"/>
+              <w:rPr>
+                <w:sz w:val="18"/>
+              </w:rPr>
+            </w:pPr>
+            <w:r>
+              <w:rPr>
+                <w:sz w:val="18"/>
+              </w:rPr>
+              <w:t>23.10.2024</w:t>
             </w:r>
           </w:p>
         </w:tc>
       </w:tr>
       <w:tr>
-        <w:tblPrEx>
-          <w:tblBorders>
-            <w:top w:val="single" w:color="auto" w:sz="4" w:space="0"/>
-            <w:left w:val="single" w:color="auto" w:sz="4" w:space="0"/>
-            <w:bottom w:val="single" w:color="auto" w:sz="4" w:space="0"/>
-            <w:right w:val="single" w:color="auto" w:sz="4" w:space="0"/>
-            <w:insideH w:val="single" w:color="auto" w:sz="4" w:space="0"/>
-            <w:insideV w:val="single" w:color="auto" w:sz="4" w:space="0"/>
-          </w:tblBorders>
-          <w:tblCellMar>
-            <w:top w:w="0" w:type="dxa"/>
-            <w:left w:w="108" w:type="dxa"/>
-            <w:bottom w:w="0" w:type="dxa"/>
-            <w:right w:w="108" w:type="dxa"/>
-          </w:tblCellMar>
-        </w:tblPrEx>
         <w:tc>
           <w:tcPr>
             <w:tcW w:w="1117" w:type="dxa"/>
           </w:tcPr>
           <w:p>
             <w:pPr>
-              <w:pStyle w:val="20"/>
-              <w:jc w:val="center"/>
-              <w:rPr>
-                <w:sz w:val="18"/>
-                <w:lang w:val="ru-RU"/>
-              </w:rPr>
-            </w:pPr>
-            <w:r>
-              <w:rPr>
-                <w:rFonts w:hint="default"/>
-                <w:sz w:val="18"/>
-                <w:lang w:val="en-US"/>
-              </w:rPr>
-              <w:t>23</w:t>
-            </w:r>
-            <w:r>
-              <w:rPr>
-                <w:sz w:val="18"/>
-              </w:rPr>
-              <w:t>.10.2024</w:t>
+              <w:pStyle w:val="Standard"/>
+              <w:jc w:val="center"/>
+              <w:rPr>
+                <w:sz w:val="18"/>
+                <w:lang w:val="ru-RU"/>
+              </w:rPr>
+            </w:pPr>
+            <w:r>
+              <w:rPr>
+                <w:sz w:val="18"/>
+              </w:rPr>
+              <w:t>23.10.2024</w:t>
             </w:r>
           </w:p>
         </w:tc>
@@ -785,7 +682,7 @@
           </w:tcPr>
           <w:p>
             <w:pPr>
-              <w:pStyle w:val="20"/>
+              <w:pStyle w:val="Standard"/>
               <w:jc w:val="center"/>
               <w:rPr>
                 <w:sz w:val="18"/>
@@ -805,18 +702,50 @@
           </w:tcPr>
           <w:p>
             <w:pPr>
-              <w:pStyle w:val="20"/>
-              <w:rPr>
-                <w:sz w:val="18"/>
-                <w:lang w:val="ru-RU"/>
-              </w:rPr>
-            </w:pPr>
-            <w:r>
-              <w:rPr>
-                <w:sz w:val="18"/>
-                <w:lang w:val="ru-RU"/>
-              </w:rPr>
-              <w:t>Анализ языка гипертекстовой разметки html как инструмента для фронтенд-разработки</w:t>
+              <w:pStyle w:val="Standard"/>
+              <w:rPr>
+                <w:sz w:val="18"/>
+                <w:lang w:val="ru-RU"/>
+              </w:rPr>
+            </w:pPr>
+            <w:r>
+              <w:rPr>
+                <w:sz w:val="18"/>
+                <w:lang w:val="ru-RU"/>
+              </w:rPr>
+              <w:t xml:space="preserve">Анализ языка гипертекстовой разметки </w:t>
+            </w:r>
+            <w:proofErr w:type="spellStart"/>
+            <w:r>
+              <w:rPr>
+                <w:sz w:val="18"/>
+                <w:lang w:val="ru-RU"/>
+              </w:rPr>
+              <w:t>html</w:t>
+            </w:r>
+            <w:proofErr w:type="spellEnd"/>
+            <w:r>
+              <w:rPr>
+                <w:sz w:val="18"/>
+                <w:lang w:val="ru-RU"/>
+              </w:rPr>
+              <w:t xml:space="preserve"> как инструмента для </w:t>
+            </w:r>
+            <w:proofErr w:type="spellStart"/>
+            <w:r>
+              <w:rPr>
+                <w:sz w:val="18"/>
+                <w:lang w:val="ru-RU"/>
+              </w:rPr>
+              <w:t>фронтенд</w:t>
+            </w:r>
+            <w:proofErr w:type="spellEnd"/>
+            <w:r>
+              <w:rPr>
+                <w:sz w:val="18"/>
+                <w:lang w:val="ru-RU"/>
+              </w:rPr>
+              <w:t>-разработки</w:t>
             </w:r>
           </w:p>
         </w:tc>
@@ -826,7 +755,7 @@
           </w:tcPr>
           <w:p>
             <w:pPr>
-              <w:pStyle w:val="20"/>
+              <w:pStyle w:val="Standard"/>
               <w:jc w:val="center"/>
               <w:rPr>
                 <w:sz w:val="18"/>
@@ -848,19 +777,15 @@
           </w:tcPr>
           <w:p>
             <w:pPr>
-              <w:pStyle w:val="20"/>
-              <w:jc w:val="center"/>
-              <w:rPr>
-                <w:rFonts w:hint="default"/>
-                <w:sz w:val="18"/>
-                <w:lang w:val="en-US"/>
-              </w:rPr>
-            </w:pPr>
-            <w:r>
-              <w:rPr>
-                <w:rFonts w:hint="default"/>
-                <w:sz w:val="18"/>
-                <w:lang w:val="en-US"/>
+              <w:pStyle w:val="Standard"/>
+              <w:jc w:val="center"/>
+              <w:rPr>
+                <w:sz w:val="18"/>
+              </w:rPr>
+            </w:pPr>
+            <w:r>
+              <w:rPr>
+                <w:sz w:val="18"/>
               </w:rPr>
               <w:t>~899</w:t>
             </w:r>
@@ -872,189 +797,77 @@
           </w:tcPr>
           <w:p>
             <w:pPr>
-              <w:pStyle w:val="20"/>
+              <w:pStyle w:val="Standard"/>
               <w:jc w:val="center"/>
               <w:rPr>
                 <w:color w:val="000000" w:themeColor="text1"/>
                 <w:sz w:val="18"/>
                 <w:highlight w:val="lightGray"/>
                 <w:lang w:val="ru-RU"/>
-                <w14:textFill>
-                  <w14:solidFill>
-                    <w14:schemeClr w14:val="tx1"/>
-                  </w14:solidFill>
-                </w14:textFill>
-              </w:rPr>
-            </w:pPr>
-            <w:r>
-              <w:rPr>
-                <w:rFonts w:hint="default"/>
+              </w:rPr>
+            </w:pPr>
+            <w:r>
+              <w:rPr>
                 <w:color w:val="000000" w:themeColor="text1"/>
                 <w:sz w:val="18"/>
-                <w:lang w:val="en-US"/>
-                <w14:textFill>
-                  <w14:solidFill>
-                    <w14:schemeClr w14:val="tx1"/>
-                  </w14:solidFill>
-                </w14:textFill>
-              </w:rPr>
-              <w:t>06</w:t>
+              </w:rPr>
+              <w:t>06.</w:t>
             </w:r>
             <w:r>
               <w:rPr>
                 <w:color w:val="000000" w:themeColor="text1"/>
                 <w:sz w:val="18"/>
-                <w14:textFill>
-                  <w14:solidFill>
-                    <w14:schemeClr w14:val="tx1"/>
-                  </w14:solidFill>
-                </w14:textFill>
-              </w:rPr>
-              <w:t>.</w:t>
+                <w:lang w:val="ru-RU"/>
+              </w:rPr>
+              <w:t>1</w:t>
             </w:r>
             <w:r>
               <w:rPr>
                 <w:color w:val="000000" w:themeColor="text1"/>
                 <w:sz w:val="18"/>
-                <w:lang w:val="ru-RU"/>
-                <w14:textFill>
-                  <w14:solidFill>
-                    <w14:schemeClr w14:val="tx1"/>
-                  </w14:solidFill>
-                </w14:textFill>
-              </w:rPr>
-              <w:t>1</w:t>
-            </w:r>
-            <w:r>
-              <w:rPr>
-                <w:rFonts w:hint="default"/>
-                <w:color w:val="000000" w:themeColor="text1"/>
-                <w:sz w:val="18"/>
-                <w:lang w:val="en-US"/>
-                <w14:textFill>
-                  <w14:solidFill>
-                    <w14:schemeClr w14:val="tx1"/>
-                  </w14:solidFill>
-                </w14:textFill>
-              </w:rPr>
-              <w:t>1</w:t>
-            </w:r>
-            <w:r>
-              <w:rPr>
-                <w:color w:val="000000" w:themeColor="text1"/>
-                <w:sz w:val="18"/>
-                <w14:textFill>
-                  <w14:solidFill>
-                    <w14:schemeClr w14:val="tx1"/>
-                  </w14:solidFill>
-                </w14:textFill>
-              </w:rPr>
-              <w:t>.2024</w:t>
+              </w:rPr>
+              <w:t>1.2024</w:t>
             </w:r>
           </w:p>
         </w:tc>
       </w:tr>
       <w:tr>
-        <w:tblPrEx>
-          <w:tblBorders>
-            <w:top w:val="single" w:color="auto" w:sz="4" w:space="0"/>
-            <w:left w:val="single" w:color="auto" w:sz="4" w:space="0"/>
-            <w:bottom w:val="single" w:color="auto" w:sz="4" w:space="0"/>
-            <w:right w:val="single" w:color="auto" w:sz="4" w:space="0"/>
-            <w:insideH w:val="single" w:color="auto" w:sz="4" w:space="0"/>
-            <w:insideV w:val="single" w:color="auto" w:sz="4" w:space="0"/>
-          </w:tblBorders>
-          <w:tblCellMar>
-            <w:top w:w="0" w:type="dxa"/>
-            <w:left w:w="108" w:type="dxa"/>
-            <w:bottom w:w="0" w:type="dxa"/>
-            <w:right w:w="108" w:type="dxa"/>
-          </w:tblCellMar>
-        </w:tblPrEx>
         <w:tc>
           <w:tcPr>
             <w:tcW w:w="1117" w:type="dxa"/>
           </w:tcPr>
           <w:p>
             <w:pPr>
-              <w:pStyle w:val="20"/>
+              <w:pStyle w:val="Standard"/>
               <w:jc w:val="center"/>
               <w:rPr>
                 <w:color w:val="000000" w:themeColor="text1"/>
                 <w:sz w:val="18"/>
                 <w:highlight w:val="lightGray"/>
                 <w:lang w:val="ru-RU"/>
-                <w14:textFill>
-                  <w14:solidFill>
-                    <w14:schemeClr w14:val="tx1"/>
-                  </w14:solidFill>
-                </w14:textFill>
-              </w:rPr>
-            </w:pPr>
-            <w:r>
-              <w:rPr>
-                <w:rFonts w:hint="default"/>
+              </w:rPr>
+            </w:pPr>
+            <w:r>
+              <w:rPr>
                 <w:color w:val="000000" w:themeColor="text1"/>
                 <w:sz w:val="18"/>
-                <w:lang w:val="en-US"/>
-                <w14:textFill>
-                  <w14:solidFill>
-                    <w14:schemeClr w14:val="tx1"/>
-                  </w14:solidFill>
-                </w14:textFill>
-              </w:rPr>
-              <w:t>06</w:t>
+              </w:rPr>
+              <w:t>06.</w:t>
             </w:r>
             <w:r>
               <w:rPr>
                 <w:color w:val="000000" w:themeColor="text1"/>
                 <w:sz w:val="18"/>
-                <w14:textFill>
-                  <w14:solidFill>
-                    <w14:schemeClr w14:val="tx1"/>
-                  </w14:solidFill>
-                </w14:textFill>
-              </w:rPr>
-              <w:t>.</w:t>
+                <w:lang w:val="ru-RU"/>
+              </w:rPr>
+              <w:t>1</w:t>
             </w:r>
             <w:r>
               <w:rPr>
                 <w:color w:val="000000" w:themeColor="text1"/>
                 <w:sz w:val="18"/>
-                <w:lang w:val="ru-RU"/>
-                <w14:textFill>
-                  <w14:solidFill>
-                    <w14:schemeClr w14:val="tx1"/>
-                  </w14:solidFill>
-                </w14:textFill>
-              </w:rPr>
-              <w:t>1</w:t>
-            </w:r>
-            <w:r>
-              <w:rPr>
-                <w:rFonts w:hint="default"/>
-                <w:color w:val="000000" w:themeColor="text1"/>
-                <w:sz w:val="18"/>
-                <w:lang w:val="en-US"/>
-                <w14:textFill>
-                  <w14:solidFill>
-                    <w14:schemeClr w14:val="tx1"/>
-                  </w14:solidFill>
-                </w14:textFill>
-              </w:rPr>
-              <w:t>1</w:t>
-            </w:r>
-            <w:r>
-              <w:rPr>
-                <w:color w:val="000000" w:themeColor="text1"/>
-                <w:sz w:val="18"/>
-                <w14:textFill>
-                  <w14:solidFill>
-                    <w14:schemeClr w14:val="tx1"/>
-                  </w14:solidFill>
-                </w14:textFill>
-              </w:rPr>
-              <w:t>.2024</w:t>
+              </w:rPr>
+              <w:t>1.2024</w:t>
             </w:r>
           </w:p>
         </w:tc>
@@ -1064,7 +877,7 @@
           </w:tcPr>
           <w:p>
             <w:pPr>
-              <w:pStyle w:val="20"/>
+              <w:pStyle w:val="Standard"/>
               <w:jc w:val="center"/>
               <w:rPr>
                 <w:sz w:val="18"/>
@@ -1084,7 +897,7 @@
           </w:tcPr>
           <w:p>
             <w:pPr>
-              <w:pStyle w:val="20"/>
+              <w:pStyle w:val="Standard"/>
               <w:rPr>
                 <w:sz w:val="18"/>
                 <w:lang w:val="ru-RU"/>
@@ -1098,7 +911,7 @@
           </w:tcPr>
           <w:p>
             <w:pPr>
-              <w:pStyle w:val="20"/>
+              <w:pStyle w:val="Standard"/>
               <w:jc w:val="center"/>
               <w:rPr>
                 <w:sz w:val="18"/>
@@ -1113,7 +926,7 @@
           </w:tcPr>
           <w:p>
             <w:pPr>
-              <w:pStyle w:val="20"/>
+              <w:pStyle w:val="Standard"/>
               <w:jc w:val="center"/>
               <w:rPr>
                 <w:sz w:val="18"/>
@@ -1128,28 +941,19 @@
           </w:tcPr>
           <w:p>
             <w:pPr>
-              <w:pStyle w:val="20"/>
-              <w:jc w:val="center"/>
-              <w:rPr>
-                <w:sz w:val="18"/>
-                <w:lang w:val="ru-RU"/>
-              </w:rPr>
-            </w:pPr>
-            <w:r>
-              <w:rPr>
-                <w:rFonts w:hint="default"/>
+              <w:pStyle w:val="Standard"/>
+              <w:jc w:val="center"/>
+              <w:rPr>
+                <w:sz w:val="18"/>
+                <w:lang w:val="ru-RU"/>
+              </w:rPr>
+            </w:pPr>
+            <w:r>
+              <w:rPr>
                 <w:color w:val="D9D9D9" w:themeColor="background1" w:themeShade="D9"/>
                 <w:sz w:val="18"/>
-                <w:lang w:val="en-US"/>
-              </w:rPr>
-              <w:t>20</w:t>
-            </w:r>
-            <w:r>
-              <w:rPr>
-                <w:color w:val="D9D9D9" w:themeColor="background1" w:themeShade="D9"/>
-                <w:sz w:val="18"/>
-              </w:rPr>
-              <w:t>.</w:t>
+              </w:rPr>
+              <w:t>20.</w:t>
             </w:r>
             <w:r>
               <w:rPr>
@@ -1170,368 +974,266 @@
         </w:tc>
       </w:tr>
       <w:tr>
-        <w:tblPrEx>
-          <w:tblBorders>
-            <w:top w:val="single" w:color="auto" w:sz="4" w:space="0"/>
-            <w:left w:val="single" w:color="auto" w:sz="4" w:space="0"/>
-            <w:bottom w:val="single" w:color="auto" w:sz="4" w:space="0"/>
-            <w:right w:val="single" w:color="auto" w:sz="4" w:space="0"/>
-            <w:insideH w:val="single" w:color="auto" w:sz="4" w:space="0"/>
-            <w:insideV w:val="single" w:color="auto" w:sz="4" w:space="0"/>
-          </w:tblBorders>
-          <w:tblCellMar>
-            <w:top w:w="0" w:type="dxa"/>
-            <w:left w:w="108" w:type="dxa"/>
-            <w:bottom w:w="0" w:type="dxa"/>
-            <w:right w:w="108" w:type="dxa"/>
-          </w:tblCellMar>
-        </w:tblPrEx>
         <w:tc>
           <w:tcPr>
             <w:tcW w:w="1117" w:type="dxa"/>
           </w:tcPr>
           <w:p>
             <w:pPr>
-              <w:pStyle w:val="20"/>
-              <w:jc w:val="center"/>
-              <w:rPr>
-                <w:sz w:val="18"/>
-                <w:lang w:val="ru-RU"/>
-              </w:rPr>
-            </w:pPr>
-            <w:r>
-              <w:rPr>
-                <w:rFonts w:hint="default"/>
+              <w:pStyle w:val="Standard"/>
+              <w:jc w:val="center"/>
+              <w:rPr>
+                <w:sz w:val="18"/>
+                <w:lang w:val="ru-RU"/>
+              </w:rPr>
+            </w:pPr>
+            <w:r>
+              <w:rPr>
                 <w:color w:val="D9D9D9" w:themeColor="background1" w:themeShade="D9"/>
                 <w:sz w:val="18"/>
-                <w:lang w:val="en-US"/>
-              </w:rPr>
-              <w:t>20</w:t>
+              </w:rPr>
+              <w:t>20.</w:t>
             </w:r>
             <w:r>
               <w:rPr>
                 <w:color w:val="D9D9D9" w:themeColor="background1" w:themeShade="D9"/>
                 <w:sz w:val="18"/>
-              </w:rPr>
-              <w:t>.</w:t>
+                <w:lang w:val="ru-RU"/>
+              </w:rPr>
+              <w:t>11</w:t>
             </w:r>
             <w:r>
               <w:rPr>
                 <w:color w:val="D9D9D9" w:themeColor="background1" w:themeShade="D9"/>
                 <w:sz w:val="18"/>
-                <w:lang w:val="ru-RU"/>
-              </w:rPr>
-              <w:t>11</w:t>
-            </w:r>
+              </w:rPr>
+              <w:t>.2024</w:t>
+            </w:r>
+          </w:p>
+        </w:tc>
+        <w:tc>
+          <w:tcPr>
+            <w:tcW w:w="1149" w:type="dxa"/>
+          </w:tcPr>
+          <w:p>
+            <w:pPr>
+              <w:pStyle w:val="Standard"/>
+              <w:jc w:val="center"/>
+              <w:rPr>
+                <w:sz w:val="18"/>
+              </w:rPr>
+            </w:pPr>
+            <w:r>
+              <w:rPr>
+                <w:sz w:val="18"/>
+              </w:rPr>
+              <w:t>6</w:t>
+            </w:r>
+          </w:p>
+        </w:tc>
+        <w:tc>
+          <w:tcPr>
+            <w:tcW w:w="5394" w:type="dxa"/>
+          </w:tcPr>
+          <w:p>
+            <w:pPr>
+              <w:pStyle w:val="Standard"/>
+              <w:rPr>
+                <w:sz w:val="18"/>
+                <w:lang w:val="ru-RU"/>
+              </w:rPr>
+            </w:pPr>
+          </w:p>
+        </w:tc>
+        <w:tc>
+          <w:tcPr>
+            <w:tcW w:w="1145" w:type="dxa"/>
+          </w:tcPr>
+          <w:p>
+            <w:pPr>
+              <w:pStyle w:val="Standard"/>
+              <w:jc w:val="center"/>
+              <w:rPr>
+                <w:sz w:val="18"/>
+                <w:lang w:val="ru-RU"/>
+              </w:rPr>
+            </w:pPr>
+          </w:p>
+        </w:tc>
+        <w:tc>
+          <w:tcPr>
+            <w:tcW w:w="931" w:type="dxa"/>
+          </w:tcPr>
+          <w:p>
+            <w:pPr>
+              <w:pStyle w:val="Standard"/>
+              <w:jc w:val="center"/>
+              <w:rPr>
+                <w:sz w:val="18"/>
+                <w:lang w:val="ru-RU"/>
+              </w:rPr>
+            </w:pPr>
+          </w:p>
+        </w:tc>
+        <w:tc>
+          <w:tcPr>
+            <w:tcW w:w="1026" w:type="dxa"/>
+          </w:tcPr>
+          <w:p>
+            <w:pPr>
+              <w:pStyle w:val="Standard"/>
+              <w:jc w:val="center"/>
+              <w:rPr>
+                <w:sz w:val="18"/>
+                <w:lang w:val="ru-RU"/>
+              </w:rPr>
+            </w:pPr>
             <w:r>
               <w:rPr>
                 <w:color w:val="D9D9D9" w:themeColor="background1" w:themeShade="D9"/>
                 <w:sz w:val="18"/>
               </w:rPr>
-              <w:t>.2024</w:t>
-            </w:r>
-          </w:p>
-        </w:tc>
-        <w:tc>
-          <w:tcPr>
-            <w:tcW w:w="1149" w:type="dxa"/>
-          </w:tcPr>
-          <w:p>
-            <w:pPr>
-              <w:pStyle w:val="20"/>
-              <w:jc w:val="center"/>
-              <w:rPr>
-                <w:sz w:val="18"/>
-              </w:rPr>
-            </w:pPr>
-            <w:r>
-              <w:rPr>
-                <w:sz w:val="18"/>
-              </w:rPr>
-              <w:t>6</w:t>
-            </w:r>
-          </w:p>
-        </w:tc>
-        <w:tc>
-          <w:tcPr>
-            <w:tcW w:w="5394" w:type="dxa"/>
-          </w:tcPr>
-          <w:p>
-            <w:pPr>
-              <w:pStyle w:val="20"/>
-              <w:rPr>
-                <w:sz w:val="18"/>
-                <w:lang w:val="ru-RU"/>
-              </w:rPr>
-            </w:pPr>
-          </w:p>
-        </w:tc>
-        <w:tc>
-          <w:tcPr>
-            <w:tcW w:w="1145" w:type="dxa"/>
-          </w:tcPr>
-          <w:p>
-            <w:pPr>
-              <w:pStyle w:val="20"/>
-              <w:jc w:val="center"/>
-              <w:rPr>
-                <w:sz w:val="18"/>
-                <w:lang w:val="ru-RU"/>
-              </w:rPr>
-            </w:pPr>
-          </w:p>
-        </w:tc>
-        <w:tc>
-          <w:tcPr>
-            <w:tcW w:w="931" w:type="dxa"/>
-          </w:tcPr>
-          <w:p>
-            <w:pPr>
-              <w:pStyle w:val="20"/>
-              <w:jc w:val="center"/>
-              <w:rPr>
-                <w:sz w:val="18"/>
-                <w:lang w:val="ru-RU"/>
-              </w:rPr>
-            </w:pPr>
-          </w:p>
-        </w:tc>
-        <w:tc>
-          <w:tcPr>
-            <w:tcW w:w="1026" w:type="dxa"/>
-          </w:tcPr>
-          <w:p>
-            <w:pPr>
-              <w:pStyle w:val="20"/>
-              <w:jc w:val="center"/>
-              <w:rPr>
-                <w:sz w:val="18"/>
-                <w:lang w:val="ru-RU"/>
-              </w:rPr>
-            </w:pPr>
-            <w:r>
-              <w:rPr>
-                <w:rFonts w:hint="default"/>
-                <w:color w:val="D9D9D9" w:themeColor="background1" w:themeShade="D9"/>
-                <w:sz w:val="18"/>
-                <w:lang w:val="en-US"/>
-              </w:rPr>
-              <w:t>04</w:t>
-            </w:r>
-            <w:r>
-              <w:rPr>
-                <w:color w:val="D9D9D9" w:themeColor="background1" w:themeShade="D9"/>
-                <w:sz w:val="18"/>
-              </w:rPr>
-              <w:t>.</w:t>
-            </w:r>
-            <w:r>
-              <w:rPr>
-                <w:rFonts w:hint="default"/>
-                <w:color w:val="D9D9D9" w:themeColor="background1" w:themeShade="D9"/>
-                <w:sz w:val="18"/>
-                <w:lang w:val="en-US"/>
-              </w:rPr>
-              <w:t>12</w:t>
-            </w:r>
-            <w:r>
-              <w:rPr>
-                <w:color w:val="D9D9D9" w:themeColor="background1" w:themeShade="D9"/>
-                <w:sz w:val="18"/>
-              </w:rPr>
-              <w:t>.2024</w:t>
+              <w:t>04.12.2024</w:t>
             </w:r>
           </w:p>
         </w:tc>
       </w:tr>
       <w:tr>
-        <w:tblPrEx>
-          <w:tblBorders>
-            <w:top w:val="single" w:color="auto" w:sz="4" w:space="0"/>
-            <w:left w:val="single" w:color="auto" w:sz="4" w:space="0"/>
-            <w:bottom w:val="single" w:color="auto" w:sz="4" w:space="0"/>
-            <w:right w:val="single" w:color="auto" w:sz="4" w:space="0"/>
-            <w:insideH w:val="single" w:color="auto" w:sz="4" w:space="0"/>
-            <w:insideV w:val="single" w:color="auto" w:sz="4" w:space="0"/>
-          </w:tblBorders>
-          <w:tblCellMar>
-            <w:top w:w="0" w:type="dxa"/>
-            <w:left w:w="108" w:type="dxa"/>
-            <w:bottom w:w="0" w:type="dxa"/>
-            <w:right w:w="108" w:type="dxa"/>
-          </w:tblCellMar>
-        </w:tblPrEx>
         <w:tc>
           <w:tcPr>
             <w:tcW w:w="1117" w:type="dxa"/>
           </w:tcPr>
           <w:p>
             <w:pPr>
-              <w:pStyle w:val="20"/>
-              <w:jc w:val="center"/>
-              <w:rPr>
-                <w:sz w:val="18"/>
-                <w:lang w:val="ru-RU"/>
-              </w:rPr>
-            </w:pPr>
-            <w:r>
-              <w:rPr>
-                <w:rFonts w:hint="default"/>
+              <w:pStyle w:val="Standard"/>
+              <w:jc w:val="center"/>
+              <w:rPr>
+                <w:sz w:val="18"/>
+                <w:lang w:val="ru-RU"/>
+              </w:rPr>
+            </w:pPr>
+            <w:r>
+              <w:rPr>
                 <w:color w:val="D9D9D9" w:themeColor="background1" w:themeShade="D9"/>
                 <w:sz w:val="18"/>
-                <w:lang w:val="en-US"/>
-              </w:rPr>
-              <w:t>04</w:t>
+              </w:rPr>
+              <w:t>04.</w:t>
             </w:r>
             <w:r>
               <w:rPr>
                 <w:color w:val="D9D9D9" w:themeColor="background1" w:themeShade="D9"/>
                 <w:sz w:val="18"/>
-              </w:rPr>
-              <w:t>.</w:t>
+                <w:lang w:val="ru-RU"/>
+              </w:rPr>
+              <w:t>1</w:t>
             </w:r>
             <w:r>
               <w:rPr>
                 <w:color w:val="D9D9D9" w:themeColor="background1" w:themeShade="D9"/>
                 <w:sz w:val="18"/>
+              </w:rPr>
+              <w:t>2.2024</w:t>
+            </w:r>
+          </w:p>
+        </w:tc>
+        <w:tc>
+          <w:tcPr>
+            <w:tcW w:w="1149" w:type="dxa"/>
+          </w:tcPr>
+          <w:p>
+            <w:pPr>
+              <w:pStyle w:val="Standard"/>
+              <w:jc w:val="center"/>
+              <w:rPr>
+                <w:sz w:val="18"/>
+              </w:rPr>
+            </w:pPr>
+            <w:r>
+              <w:rPr>
+                <w:sz w:val="18"/>
+              </w:rPr>
+              <w:t>7</w:t>
+            </w:r>
+          </w:p>
+        </w:tc>
+        <w:tc>
+          <w:tcPr>
+            <w:tcW w:w="5394" w:type="dxa"/>
+          </w:tcPr>
+          <w:p>
+            <w:pPr>
+              <w:pStyle w:val="Standard"/>
+              <w:rPr>
+                <w:sz w:val="18"/>
+                <w:lang w:val="ru-RU"/>
+              </w:rPr>
+            </w:pPr>
+          </w:p>
+        </w:tc>
+        <w:tc>
+          <w:tcPr>
+            <w:tcW w:w="1145" w:type="dxa"/>
+          </w:tcPr>
+          <w:p>
+            <w:pPr>
+              <w:pStyle w:val="Standard"/>
+              <w:jc w:val="center"/>
+              <w:rPr>
+                <w:sz w:val="18"/>
+                <w:lang w:val="ru-RU"/>
+              </w:rPr>
+            </w:pPr>
+          </w:p>
+        </w:tc>
+        <w:tc>
+          <w:tcPr>
+            <w:tcW w:w="931" w:type="dxa"/>
+          </w:tcPr>
+          <w:p>
+            <w:pPr>
+              <w:pStyle w:val="Standard"/>
+              <w:jc w:val="center"/>
+              <w:rPr>
+                <w:sz w:val="18"/>
+                <w:lang w:val="ru-RU"/>
+              </w:rPr>
+            </w:pPr>
+          </w:p>
+        </w:tc>
+        <w:tc>
+          <w:tcPr>
+            <w:tcW w:w="1026" w:type="dxa"/>
+          </w:tcPr>
+          <w:p>
+            <w:pPr>
+              <w:pStyle w:val="Standard"/>
+              <w:jc w:val="center"/>
+              <w:rPr>
+                <w:sz w:val="18"/>
+                <w:lang w:val="ru-RU"/>
+              </w:rPr>
+            </w:pPr>
+            <w:r>
+              <w:rPr>
+                <w:color w:val="D9D9D9" w:themeColor="background1" w:themeShade="D9"/>
+                <w:sz w:val="18"/>
+              </w:rPr>
+              <w:t>18.</w:t>
+            </w:r>
+            <w:r>
+              <w:rPr>
+                <w:color w:val="D9D9D9" w:themeColor="background1" w:themeShade="D9"/>
+                <w:sz w:val="18"/>
                 <w:lang w:val="ru-RU"/>
               </w:rPr>
               <w:t>1</w:t>
             </w:r>
             <w:r>
               <w:rPr>
-                <w:rFonts w:hint="default"/>
                 <w:color w:val="D9D9D9" w:themeColor="background1" w:themeShade="D9"/>
                 <w:sz w:val="18"/>
-                <w:lang w:val="en-US"/>
-              </w:rPr>
-              <w:t>2</w:t>
-            </w:r>
-            <w:r>
-              <w:rPr>
-                <w:color w:val="D9D9D9" w:themeColor="background1" w:themeShade="D9"/>
-                <w:sz w:val="18"/>
-              </w:rPr>
-              <w:t>.2024</w:t>
-            </w:r>
-          </w:p>
-        </w:tc>
-        <w:tc>
-          <w:tcPr>
-            <w:tcW w:w="1149" w:type="dxa"/>
-          </w:tcPr>
-          <w:p>
-            <w:pPr>
-              <w:pStyle w:val="20"/>
-              <w:jc w:val="center"/>
-              <w:rPr>
-                <w:sz w:val="18"/>
-              </w:rPr>
-            </w:pPr>
-            <w:r>
-              <w:rPr>
-                <w:sz w:val="18"/>
-              </w:rPr>
-              <w:t>7</w:t>
-            </w:r>
-          </w:p>
-        </w:tc>
-        <w:tc>
-          <w:tcPr>
-            <w:tcW w:w="5394" w:type="dxa"/>
-          </w:tcPr>
-          <w:p>
-            <w:pPr>
-              <w:pStyle w:val="20"/>
-              <w:rPr>
-                <w:sz w:val="18"/>
-                <w:lang w:val="ru-RU"/>
-              </w:rPr>
-            </w:pPr>
-          </w:p>
-        </w:tc>
-        <w:tc>
-          <w:tcPr>
-            <w:tcW w:w="1145" w:type="dxa"/>
-          </w:tcPr>
-          <w:p>
-            <w:pPr>
-              <w:pStyle w:val="20"/>
-              <w:jc w:val="center"/>
-              <w:rPr>
-                <w:sz w:val="18"/>
-                <w:lang w:val="ru-RU"/>
-              </w:rPr>
-            </w:pPr>
-          </w:p>
-        </w:tc>
-        <w:tc>
-          <w:tcPr>
-            <w:tcW w:w="931" w:type="dxa"/>
-          </w:tcPr>
-          <w:p>
-            <w:pPr>
-              <w:pStyle w:val="20"/>
-              <w:jc w:val="center"/>
-              <w:rPr>
-                <w:sz w:val="18"/>
-                <w:lang w:val="ru-RU"/>
-              </w:rPr>
-            </w:pPr>
-          </w:p>
-        </w:tc>
-        <w:tc>
-          <w:tcPr>
-            <w:tcW w:w="1026" w:type="dxa"/>
-          </w:tcPr>
-          <w:p>
-            <w:pPr>
-              <w:pStyle w:val="20"/>
-              <w:jc w:val="center"/>
-              <w:rPr>
-                <w:sz w:val="18"/>
-                <w:lang w:val="ru-RU"/>
-              </w:rPr>
-            </w:pPr>
-            <w:r>
-              <w:rPr>
-                <w:rFonts w:hint="default"/>
-                <w:color w:val="D9D9D9" w:themeColor="background1" w:themeShade="D9"/>
-                <w:sz w:val="18"/>
-                <w:lang w:val="en-US"/>
-              </w:rPr>
-              <w:t>18</w:t>
-            </w:r>
-            <w:r>
-              <w:rPr>
-                <w:color w:val="D9D9D9" w:themeColor="background1" w:themeShade="D9"/>
-                <w:sz w:val="18"/>
-              </w:rPr>
-              <w:t>.</w:t>
-            </w:r>
-            <w:r>
-              <w:rPr>
-                <w:color w:val="D9D9D9" w:themeColor="background1" w:themeShade="D9"/>
-                <w:sz w:val="18"/>
-                <w:lang w:val="ru-RU"/>
-              </w:rPr>
-              <w:t>1</w:t>
-            </w:r>
-            <w:r>
-              <w:rPr>
-                <w:rFonts w:hint="default"/>
-                <w:color w:val="D9D9D9" w:themeColor="background1" w:themeShade="D9"/>
-                <w:sz w:val="18"/>
-                <w:lang w:val="en-US"/>
-              </w:rPr>
-              <w:t>2</w:t>
-            </w:r>
-            <w:r>
-              <w:rPr>
-                <w:color w:val="D9D9D9" w:themeColor="background1" w:themeShade="D9"/>
-                <w:sz w:val="18"/>
-              </w:rPr>
-              <w:t>.2024</w:t>
+              </w:rPr>
+              <w:t>2.2024</w:t>
             </w:r>
           </w:p>
         </w:tc>
@@ -1539,7 +1241,7 @@
     </w:tbl>
     <w:p>
       <w:pPr>
-        <w:pStyle w:val="20"/>
+        <w:pStyle w:val="Standard"/>
         <w:jc w:val="center"/>
         <w:rPr>
           <w:lang w:val="ru-RU"/>
@@ -1548,7 +1250,7 @@
     </w:p>
     <w:p>
       <w:pPr>
-        <w:pStyle w:val="20"/>
+        <w:pStyle w:val="Standard"/>
         <w:tabs>
           <w:tab w:val="center" w:pos="3969"/>
           <w:tab w:val="left" w:pos="6460"/>
@@ -1572,12 +1274,6 @@
           <w:lang w:val="ru-RU"/>
         </w:rPr>
         <w:tab/>
-      </w:r>
-      <w:r>
-        <w:rPr>
-          <w:u w:val="single"/>
-          <w:lang w:val="ru-RU"/>
-        </w:rPr>
         <w:t>Пшеничников А. Д.</w:t>
       </w:r>
       <w:r>
@@ -1599,12 +1295,6 @@
           <w:lang w:val="ru-RU"/>
         </w:rPr>
         <w:tab/>
-      </w:r>
-      <w:r>
-        <w:rPr>
-          <w:u w:val="single"/>
-          <w:lang w:val="ru-RU"/>
-        </w:rPr>
         <w:t xml:space="preserve"> </w:t>
       </w:r>
       <w:r>
@@ -1643,7 +1333,7 @@
     </w:p>
     <w:p>
       <w:pPr>
-        <w:pStyle w:val="20"/>
+        <w:pStyle w:val="Standard"/>
         <w:tabs>
           <w:tab w:val="left" w:pos="3180"/>
           <w:tab w:val="left" w:pos="9781"/>
@@ -1658,12 +1348,6 @@
           <w:lang w:val="ru-RU"/>
         </w:rPr>
         <w:tab/>
-      </w:r>
-      <w:r>
-        <w:rPr>
-          <w:vertAlign w:val="superscript"/>
-          <w:lang w:val="ru-RU"/>
-        </w:rPr>
         <w:t>Фамилия И.О. студента</w:t>
       </w:r>
       <w:r>
@@ -1672,27 +1356,20 @@
           <w:lang w:val="ru-RU"/>
         </w:rPr>
         <w:tab/>
-      </w:r>
-      <w:r>
-        <w:rPr>
-          <w:vertAlign w:val="superscript"/>
-          <w:lang w:val="ru-RU"/>
-        </w:rPr>
         <w:t>не заполнять</w:t>
       </w:r>
     </w:p>
     <w:tbl>
       <w:tblPr>
-        <w:tblStyle w:val="8"/>
         <w:tblW w:w="10730" w:type="dxa"/>
         <w:tblInd w:w="40" w:type="dxa"/>
         <w:tblBorders>
-          <w:top w:val="single" w:color="auto" w:sz="4" w:space="0"/>
-          <w:left w:val="single" w:color="auto" w:sz="4" w:space="0"/>
-          <w:bottom w:val="single" w:color="auto" w:sz="4" w:space="0"/>
-          <w:right w:val="single" w:color="auto" w:sz="4" w:space="0"/>
-          <w:insideH w:val="single" w:color="auto" w:sz="4" w:space="0"/>
-          <w:insideV w:val="single" w:color="auto" w:sz="4" w:space="0"/>
+          <w:top w:val="single" w:sz="4" w:space="0" w:color="auto"/>
+          <w:left w:val="single" w:sz="4" w:space="0" w:color="auto"/>
+          <w:bottom w:val="single" w:sz="4" w:space="0" w:color="auto"/>
+          <w:right w:val="single" w:sz="4" w:space="0" w:color="auto"/>
+          <w:insideH w:val="single" w:sz="4" w:space="0" w:color="auto"/>
+          <w:insideV w:val="single" w:sz="4" w:space="0" w:color="auto"/>
         </w:tblBorders>
         <w:tblLayout w:type="fixed"/>
         <w:tblCellMar>
@@ -1701,30 +1378,15 @@
           <w:bottom w:w="55" w:type="dxa"/>
           <w:right w:w="55" w:type="dxa"/>
         </w:tblCellMar>
+        <w:tblLook w:val="04A0" w:firstRow="1" w:lastRow="0" w:firstColumn="1" w:lastColumn="0" w:noHBand="0" w:noVBand="1"/>
       </w:tblPr>
       <w:tblGrid>
         <w:gridCol w:w="9738"/>
         <w:gridCol w:w="992"/>
       </w:tblGrid>
       <w:tr>
-        <w:tblPrEx>
-          <w:tblBorders>
-            <w:top w:val="single" w:color="auto" w:sz="4" w:space="0"/>
-            <w:left w:val="single" w:color="auto" w:sz="4" w:space="0"/>
-            <w:bottom w:val="single" w:color="auto" w:sz="4" w:space="0"/>
-            <w:right w:val="single" w:color="auto" w:sz="4" w:space="0"/>
-            <w:insideH w:val="single" w:color="auto" w:sz="4" w:space="0"/>
-            <w:insideV w:val="single" w:color="auto" w:sz="4" w:space="0"/>
-          </w:tblBorders>
-          <w:tblCellMar>
-            <w:top w:w="55" w:type="dxa"/>
-            <w:left w:w="55" w:type="dxa"/>
-            <w:bottom w:w="55" w:type="dxa"/>
-            <w:right w:w="55" w:type="dxa"/>
-          </w:tblCellMar>
-        </w:tblPrEx>
         <w:trPr>
-          <w:trHeight w:val="850" w:hRule="atLeast"/>
+          <w:trHeight w:val="850"/>
         </w:trPr>
         <w:tc>
           <w:tcPr>
@@ -1732,7 +1394,7 @@
           </w:tcPr>
           <w:p>
             <w:pPr>
-              <w:pStyle w:val="77"/>
+              <w:pStyle w:val="TableContents"/>
               <w:rPr>
                 <w:b/>
                 <w:bCs/>
@@ -1762,6 +1424,7 @@
               </w:rPr>
               <w:t>.</w:t>
             </w:r>
+            <w:proofErr w:type="spellStart"/>
             <w:r>
               <w:rPr>
                 <w:b/>
@@ -1769,6 +1432,7 @@
               </w:rPr>
               <w:t>ly</w:t>
             </w:r>
+            <w:proofErr w:type="spellEnd"/>
             <w:r>
               <w:rPr>
                 <w:b/>
@@ -1792,6 +1456,7 @@
               </w:rPr>
               <w:t>.</w:t>
             </w:r>
+            <w:proofErr w:type="spellStart"/>
             <w:r>
               <w:rPr>
                 <w:b/>
@@ -1799,126 +1464,90 @@
               </w:rPr>
               <w:t>im</w:t>
             </w:r>
+            <w:proofErr w:type="spellEnd"/>
             <w:r>
               <w:rPr>
                 <w:b/>
                 <w:bCs/>
                 <w:lang w:val="ru-RU"/>
               </w:rPr>
-              <w:t xml:space="preserve"> и т.п.)</w:t>
-            </w:r>
-          </w:p>
-          <w:p>
-            <w:pPr>
-              <w:pStyle w:val="77"/>
+              <w:t xml:space="preserve"> и </w:t>
+            </w:r>
+            <w:proofErr w:type="gramStart"/>
+            <w:r>
+              <w:rPr>
+                <w:b/>
+                <w:bCs/>
+                <w:lang w:val="ru-RU"/>
+              </w:rPr>
+              <w:t>т.п.</w:t>
+            </w:r>
+            <w:proofErr w:type="gramEnd"/>
+            <w:r>
+              <w:rPr>
+                <w:b/>
+                <w:bCs/>
+                <w:lang w:val="ru-RU"/>
+              </w:rPr>
+              <w:t>)</w:t>
+            </w:r>
+          </w:p>
+          <w:p>
+            <w:pPr>
+              <w:pStyle w:val="TableContents"/>
               <w:rPr>
                 <w:sz w:val="22"/>
                 <w:szCs w:val="22"/>
                 <w:lang w:val="ru-RU"/>
               </w:rPr>
             </w:pPr>
-            <w:r>
-              <w:fldChar w:fldCharType="begin"/>
-            </w:r>
-            <w:r>
-              <w:instrText xml:space="preserve"> HYPERLINK "https://elibrary.ru/item.asp?id=50745422" </w:instrText>
-            </w:r>
-            <w:r>
-              <w:fldChar w:fldCharType="separate"/>
-            </w:r>
-            <w:r>
-              <w:rPr>
-                <w:rStyle w:val="9"/>
+            <w:hyperlink r:id="rId6" w:history="1">
+              <w:r>
+                <w:rPr>
+                  <w:rStyle w:val="a4"/>
+                  <w:sz w:val="22"/>
+                  <w:szCs w:val="22"/>
+                  <w:lang w:val="ru-RU"/>
+                </w:rPr>
+                <w:t>https://elibrary.ru/item.asp?id=50745422</w:t>
+              </w:r>
+            </w:hyperlink>
+            <w:r>
+              <w:rPr>
                 <w:sz w:val="22"/>
                 <w:szCs w:val="22"/>
                 <w:lang w:val="ru-RU"/>
               </w:rPr>
-              <w:t>https://elibrary.ru/item.asp?id=50745422</w:t>
-            </w:r>
-            <w:r>
-              <w:rPr>
-                <w:rStyle w:val="12"/>
+              <w:t xml:space="preserve"> </w:t>
+            </w:r>
+          </w:p>
+          <w:p>
+            <w:pPr>
+              <w:pStyle w:val="TableContents"/>
+              <w:rPr>
                 <w:sz w:val="22"/>
                 <w:szCs w:val="22"/>
-                <w:lang w:val="ru-RU"/>
-              </w:rPr>
-              <w:fldChar w:fldCharType="end"/>
-            </w:r>
+              </w:rPr>
+            </w:pPr>
+            <w:hyperlink r:id="rId7" w:history="1">
+              <w:r>
+                <w:rPr>
+                  <w:rStyle w:val="a7"/>
+                  <w:sz w:val="22"/>
+                  <w:szCs w:val="22"/>
+                  <w:lang w:val="ru-RU"/>
+                </w:rPr>
+                <w:t>https://clck.ru/3ECrgm</w:t>
+              </w:r>
+            </w:hyperlink>
             <w:r>
               <w:rPr>
                 <w:sz w:val="22"/>
                 <w:szCs w:val="22"/>
-                <w:lang w:val="ru-RU"/>
               </w:rPr>
               <w:t xml:space="preserve"> </w:t>
             </w:r>
           </w:p>
-          <w:p>
-            <w:pPr>
-              <w:pStyle w:val="77"/>
-              <w:rPr>
-                <w:rFonts w:hint="default"/>
-                <w:sz w:val="22"/>
-                <w:szCs w:val="22"/>
-                <w:lang w:val="en-US"/>
-              </w:rPr>
-            </w:pPr>
-            <w:r>
-              <w:rPr>
-                <w:rFonts w:hint="default"/>
-                <w:sz w:val="22"/>
-                <w:szCs w:val="22"/>
-                <w:lang w:val="ru-RU"/>
-              </w:rPr>
-              <w:fldChar w:fldCharType="begin"/>
-            </w:r>
-            <w:r>
-              <w:rPr>
-                <w:rFonts w:hint="default"/>
-                <w:sz w:val="22"/>
-                <w:szCs w:val="22"/>
-                <w:lang w:val="ru-RU"/>
-              </w:rPr>
-              <w:instrText xml:space="preserve"> HYPERLINK "https://clck.ru/3ECrgm" </w:instrText>
-            </w:r>
-            <w:r>
-              <w:rPr>
-                <w:rFonts w:hint="default"/>
-                <w:sz w:val="22"/>
-                <w:szCs w:val="22"/>
-                <w:lang w:val="ru-RU"/>
-              </w:rPr>
-              <w:fldChar w:fldCharType="separate"/>
-            </w:r>
-            <w:r>
-              <w:rPr>
-                <w:rStyle w:val="12"/>
-                <w:rFonts w:hint="default"/>
-                <w:sz w:val="22"/>
-                <w:szCs w:val="22"/>
-                <w:lang w:val="ru-RU"/>
-              </w:rPr>
-              <w:t>https://clck.ru/3ECrgm</w:t>
-            </w:r>
-            <w:r>
-              <w:rPr>
-                <w:rFonts w:hint="default"/>
-                <w:sz w:val="22"/>
-                <w:szCs w:val="22"/>
-                <w:lang w:val="ru-RU"/>
-              </w:rPr>
-              <w:fldChar w:fldCharType="end"/>
-            </w:r>
-            <w:r>
-              <w:rPr>
-                <w:rFonts w:hint="default"/>
-                <w:sz w:val="22"/>
-                <w:szCs w:val="22"/>
-                <w:lang w:val="en-US"/>
-              </w:rPr>
-              <w:t xml:space="preserve"> </w:t>
-            </w:r>
-          </w:p>
         </w:tc>
         <w:tc>
           <w:tcPr>
@@ -1926,11 +1555,7 @@
           </w:tcPr>
           <w:p>
             <w:pPr>
-              <w:keepNext w:val="0"/>
-              <w:keepLines w:val="0"/>
               <w:widowControl/>
-              <w:suppressLineNumbers w:val="0"/>
-              <w:jc w:val="left"/>
               <w:rPr>
                 <w:b/>
                 <w:bCs/>
@@ -1938,14 +1563,13 @@
             </w:pPr>
             <w:r>
               <w:rPr>
-                <w:rFonts w:ascii="宋体" w:hAnsi="宋体" w:eastAsia="宋体" w:cs="宋体"/>
+                <w:rFonts w:ascii="SimSun" w:eastAsia="SimSun" w:hAnsi="SimSun" w:cs="SimSun"/>
+                <w:noProof/>
                 <w:kern w:val="0"/>
-                <w:sz w:val="24"/>
-                <w:szCs w:val="24"/>
-                <w:lang w:val="en-US" w:eastAsia="zh-CN" w:bidi="ar"/>
+                <w:lang w:bidi="ar"/>
               </w:rPr>
               <w:drawing>
-                <wp:inline distT="0" distB="0" distL="114300" distR="114300">
+                <wp:inline distT="0" distB="0" distL="114300" distR="114300" wp14:anchorId="292C1DE9" wp14:editId="1C844DA3">
                   <wp:extent cx="571500" cy="568325"/>
                   <wp:effectExtent l="0" t="0" r="0" b="3175"/>
                   <wp:docPr id="2" name="Изображение 2" descr="IMG_256"/>
@@ -1962,7 +1586,7 @@
                           </pic:cNvPicPr>
                         </pic:nvPicPr>
                         <pic:blipFill>
-                          <a:blip r:embed="rId4"/>
+                          <a:blip r:embed="rId8"/>
                           <a:srcRect l="6765" t="6577" r="6712" b="6913"/>
                           <a:stretch>
                             <a:fillRect/>
@@ -1991,22 +1615,6 @@
         </w:tc>
       </w:tr>
       <w:tr>
-        <w:tblPrEx>
-          <w:tblBorders>
-            <w:top w:val="single" w:color="auto" w:sz="4" w:space="0"/>
-            <w:left w:val="single" w:color="auto" w:sz="4" w:space="0"/>
-            <w:bottom w:val="single" w:color="auto" w:sz="4" w:space="0"/>
-            <w:right w:val="single" w:color="auto" w:sz="4" w:space="0"/>
-            <w:insideH w:val="single" w:color="auto" w:sz="4" w:space="0"/>
-            <w:insideV w:val="single" w:color="auto" w:sz="4" w:space="0"/>
-          </w:tblBorders>
-          <w:tblCellMar>
-            <w:top w:w="55" w:type="dxa"/>
-            <w:left w:w="55" w:type="dxa"/>
-            <w:bottom w:w="55" w:type="dxa"/>
-            <w:right w:w="55" w:type="dxa"/>
-          </w:tblCellMar>
-        </w:tblPrEx>
         <w:tc>
           <w:tcPr>
             <w:tcW w:w="10730" w:type="dxa"/>
@@ -2014,7 +1622,7 @@
           </w:tcPr>
           <w:p>
             <w:pPr>
-              <w:pStyle w:val="77"/>
+              <w:pStyle w:val="TableContents"/>
               <w:rPr>
                 <w:lang w:val="ru-RU"/>
               </w:rPr>
@@ -2042,7 +1650,7 @@
             </w:r>
             <w:r>
               <w:rPr>
-                <w:lang w:val="en-US"/>
+                <w:lang w:val="ru-RU"/>
               </w:rPr>
               <w:t>Инструменты</w:t>
             </w:r>
@@ -2050,11 +1658,25 @@
               <w:rPr>
                 <w:lang w:val="ru-RU"/>
               </w:rPr>
-              <w:t xml:space="preserve"> фронтенд-разработк</w:t>
-            </w:r>
-            <w:r>
-              <w:rPr>
-                <w:lang w:val="en-US"/>
+              <w:t xml:space="preserve"> </w:t>
+            </w:r>
+            <w:proofErr w:type="spellStart"/>
+            <w:r>
+              <w:rPr>
+                <w:lang w:val="ru-RU"/>
+              </w:rPr>
+              <w:t>фронтенд</w:t>
+            </w:r>
+            <w:proofErr w:type="spellEnd"/>
+            <w:r>
+              <w:rPr>
+                <w:lang w:val="ru-RU"/>
+              </w:rPr>
+              <w:t>-разработк</w:t>
+            </w:r>
+            <w:r>
+              <w:rPr>
+                <w:lang w:val="ru-RU"/>
               </w:rPr>
               <w:t>и</w:t>
             </w:r>
@@ -2067,7 +1689,7 @@
           </w:p>
           <w:p>
             <w:pPr>
-              <w:pStyle w:val="77"/>
+              <w:pStyle w:val="TableContents"/>
               <w:rPr>
                 <w:lang w:val="ru-RU"/>
               </w:rPr>
@@ -2076,22 +1698,6 @@
         </w:tc>
       </w:tr>
       <w:tr>
-        <w:tblPrEx>
-          <w:tblBorders>
-            <w:top w:val="single" w:color="auto" w:sz="4" w:space="0"/>
-            <w:left w:val="single" w:color="auto" w:sz="4" w:space="0"/>
-            <w:bottom w:val="single" w:color="auto" w:sz="4" w:space="0"/>
-            <w:right w:val="single" w:color="auto" w:sz="4" w:space="0"/>
-            <w:insideH w:val="single" w:color="auto" w:sz="4" w:space="0"/>
-            <w:insideV w:val="single" w:color="auto" w:sz="4" w:space="0"/>
-          </w:tblBorders>
-          <w:tblCellMar>
-            <w:top w:w="55" w:type="dxa"/>
-            <w:left w:w="55" w:type="dxa"/>
-            <w:bottom w:w="55" w:type="dxa"/>
-            <w:right w:w="55" w:type="dxa"/>
-          </w:tblCellMar>
-        </w:tblPrEx>
         <w:tc>
           <w:tcPr>
             <w:tcW w:w="10730" w:type="dxa"/>
@@ -2099,7 +1705,7 @@
           </w:tcPr>
           <w:p>
             <w:pPr>
-              <w:pStyle w:val="77"/>
+              <w:pStyle w:val="TableContents"/>
               <w:rPr>
                 <w:lang w:val="ru-RU"/>
               </w:rPr>
@@ -2115,7 +1721,7 @@
           </w:p>
           <w:p>
             <w:pPr>
-              <w:pStyle w:val="77"/>
+              <w:pStyle w:val="TableContents"/>
               <w:numPr>
                 <w:ilvl w:val="0"/>
                 <w:numId w:val="2"/>
@@ -2133,7 +1739,7 @@
             </w:r>
             <w:r>
               <w:rPr>
-                <w:lang w:val="en-US"/>
+                <w:lang w:val="ru-RU"/>
               </w:rPr>
               <w:t>ык</w:t>
             </w:r>
@@ -2145,7 +1751,7 @@
             </w:r>
             <w:r>
               <w:rPr>
-                <w:lang w:val="en-US"/>
+                <w:lang w:val="ru-RU"/>
               </w:rPr>
               <w:t>и</w:t>
             </w:r>
@@ -2158,7 +1764,7 @@
           </w:p>
           <w:p>
             <w:pPr>
-              <w:pStyle w:val="77"/>
+              <w:pStyle w:val="TableContents"/>
               <w:numPr>
                 <w:ilvl w:val="0"/>
                 <w:numId w:val="2"/>
@@ -2177,7 +1783,7 @@
           </w:p>
           <w:p>
             <w:pPr>
-              <w:pStyle w:val="77"/>
+              <w:pStyle w:val="TableContents"/>
               <w:numPr>
                 <w:ilvl w:val="0"/>
                 <w:numId w:val="2"/>
@@ -2196,7 +1802,7 @@
           </w:p>
           <w:p>
             <w:pPr>
-              <w:pStyle w:val="77"/>
+              <w:pStyle w:val="TableContents"/>
               <w:numPr>
                 <w:ilvl w:val="0"/>
                 <w:numId w:val="2"/>
@@ -2216,24 +1822,8 @@
         </w:tc>
       </w:tr>
       <w:tr>
-        <w:tblPrEx>
-          <w:tblBorders>
-            <w:top w:val="single" w:color="auto" w:sz="4" w:space="0"/>
-            <w:left w:val="single" w:color="auto" w:sz="4" w:space="0"/>
-            <w:bottom w:val="single" w:color="auto" w:sz="4" w:space="0"/>
-            <w:right w:val="single" w:color="auto" w:sz="4" w:space="0"/>
-            <w:insideH w:val="single" w:color="auto" w:sz="4" w:space="0"/>
-            <w:insideV w:val="single" w:color="auto" w:sz="4" w:space="0"/>
-          </w:tblBorders>
-          <w:tblCellMar>
-            <w:top w:w="55" w:type="dxa"/>
-            <w:left w:w="55" w:type="dxa"/>
-            <w:bottom w:w="55" w:type="dxa"/>
-            <w:right w:w="55" w:type="dxa"/>
-          </w:tblCellMar>
-        </w:tblPrEx>
         <w:trPr>
-          <w:trHeight w:val="1079" w:hRule="atLeast"/>
+          <w:trHeight w:val="1079"/>
         </w:trPr>
         <w:tc>
           <w:tcPr>
@@ -2242,7 +1832,7 @@
           </w:tcPr>
           <w:p>
             <w:pPr>
-              <w:pStyle w:val="77"/>
+              <w:pStyle w:val="TableContents"/>
               <w:rPr>
                 <w:lang w:val="ru-RU"/>
               </w:rPr>
@@ -2258,22 +1848,18 @@
           </w:p>
           <w:p>
             <w:pPr>
-              <w:pStyle w:val="77"/>
+              <w:pStyle w:val="TableContents"/>
               <w:numPr>
                 <w:ilvl w:val="0"/>
                 <w:numId w:val="3"/>
               </w:numPr>
               <w:ind w:left="381" w:hanging="381"/>
               <w:rPr>
-                <w:sz w:val="24"/>
-                <w:szCs w:val="24"/>
-                <w:lang w:val="ru-RU"/>
-              </w:rPr>
-            </w:pPr>
-            <w:r>
-              <w:rPr>
-                <w:sz w:val="24"/>
-                <w:szCs w:val="24"/>
+                <w:lang w:val="ru-RU"/>
+              </w:rPr>
+            </w:pPr>
+            <w:r>
+              <w:rPr>
                 <w:lang w:val="ru-RU"/>
               </w:rPr>
               <w:t>Поддержка в абсолютном большинстве браузеров</w:t>
@@ -2281,22 +1867,18 @@
           </w:p>
           <w:p>
             <w:pPr>
-              <w:pStyle w:val="77"/>
+              <w:pStyle w:val="TableContents"/>
               <w:numPr>
                 <w:ilvl w:val="0"/>
                 <w:numId w:val="3"/>
               </w:numPr>
               <w:ind w:left="381" w:hanging="381"/>
               <w:rPr>
-                <w:sz w:val="24"/>
-                <w:szCs w:val="24"/>
-                <w:lang w:val="ru-RU"/>
-              </w:rPr>
-            </w:pPr>
-            <w:r>
-              <w:rPr>
-                <w:sz w:val="24"/>
-                <w:szCs w:val="24"/>
+                <w:lang w:val="ru-RU"/>
+              </w:rPr>
+            </w:pPr>
+            <w:r>
+              <w:rPr>
                 <w:lang w:val="ru-RU"/>
               </w:rPr>
               <w:t>Широкая распространенность, следовательно большое количество литературы по теме</w:t>
@@ -2304,7 +1886,7 @@
           </w:p>
           <w:p>
             <w:pPr>
-              <w:pStyle w:val="77"/>
+              <w:pStyle w:val="TableContents"/>
               <w:numPr>
                 <w:ilvl w:val="0"/>
                 <w:numId w:val="3"/>
@@ -2318,8 +1900,6 @@
             </w:pPr>
             <w:r>
               <w:rPr>
-                <w:sz w:val="24"/>
-                <w:szCs w:val="24"/>
                 <w:lang w:val="ru-RU"/>
               </w:rPr>
               <w:t>Все основные языки программирования имеют интеграцию с HTML</w:t>
@@ -2328,24 +1908,8 @@
         </w:tc>
       </w:tr>
       <w:tr>
-        <w:tblPrEx>
-          <w:tblBorders>
-            <w:top w:val="single" w:color="auto" w:sz="4" w:space="0"/>
-            <w:left w:val="single" w:color="auto" w:sz="4" w:space="0"/>
-            <w:bottom w:val="single" w:color="auto" w:sz="4" w:space="0"/>
-            <w:right w:val="single" w:color="auto" w:sz="4" w:space="0"/>
-            <w:insideH w:val="single" w:color="auto" w:sz="4" w:space="0"/>
-            <w:insideV w:val="single" w:color="auto" w:sz="4" w:space="0"/>
-          </w:tblBorders>
-          <w:tblCellMar>
-            <w:top w:w="55" w:type="dxa"/>
-            <w:left w:w="55" w:type="dxa"/>
-            <w:bottom w:w="55" w:type="dxa"/>
-            <w:right w:w="55" w:type="dxa"/>
-          </w:tblCellMar>
-        </w:tblPrEx>
         <w:trPr>
-          <w:trHeight w:val="973" w:hRule="atLeast"/>
+          <w:trHeight w:val="973"/>
         </w:trPr>
         <w:tc>
           <w:tcPr>
@@ -2354,7 +1918,7 @@
           </w:tcPr>
           <w:p>
             <w:pPr>
-              <w:pStyle w:val="77"/>
+              <w:pStyle w:val="TableContents"/>
               <w:rPr>
                 <w:lang w:val="ru-RU"/>
               </w:rPr>
@@ -2370,7 +1934,7 @@
           </w:p>
           <w:p>
             <w:pPr>
-              <w:pStyle w:val="77"/>
+              <w:pStyle w:val="TableContents"/>
               <w:numPr>
                 <w:ilvl w:val="0"/>
                 <w:numId w:val="4"/>
@@ -2389,7 +1953,7 @@
           </w:p>
           <w:p>
             <w:pPr>
-              <w:pStyle w:val="77"/>
+              <w:pStyle w:val="TableContents"/>
               <w:numPr>
                 <w:ilvl w:val="0"/>
                 <w:numId w:val="4"/>
@@ -2408,7 +1972,7 @@
           </w:p>
           <w:p>
             <w:pPr>
-              <w:pStyle w:val="77"/>
+              <w:pStyle w:val="TableContents"/>
               <w:numPr>
                 <w:ilvl w:val="0"/>
                 <w:numId w:val="4"/>
@@ -2422,30 +1986,32 @@
               <w:rPr>
                 <w:lang w:val="ru-RU"/>
               </w:rPr>
-              <w:t>Из-за специфики объявления различных блоков данных, HTML имеет меньшую читаемости по сравнению с другими языками разметки документов</w:t>
+              <w:t>Из-за специфики объявления различных блоков данных</w:t>
+            </w:r>
+            <w:r>
+              <w:rPr>
+                <w:lang w:val="ru-RU"/>
+              </w:rPr>
+              <w:t xml:space="preserve"> HTML имеет меньшую читаемост</w:t>
+            </w:r>
+            <w:r>
+              <w:rPr>
+                <w:lang w:val="ru-RU"/>
+              </w:rPr>
+              <w:t>ь</w:t>
+            </w:r>
+            <w:r>
+              <w:rPr>
+                <w:lang w:val="ru-RU"/>
+              </w:rPr>
+              <w:t xml:space="preserve"> по сравнению с другими языками разметки документов</w:t>
             </w:r>
           </w:p>
         </w:tc>
       </w:tr>
       <w:tr>
-        <w:tblPrEx>
-          <w:tblBorders>
-            <w:top w:val="single" w:color="auto" w:sz="4" w:space="0"/>
-            <w:left w:val="single" w:color="auto" w:sz="4" w:space="0"/>
-            <w:bottom w:val="single" w:color="auto" w:sz="4" w:space="0"/>
-            <w:right w:val="single" w:color="auto" w:sz="4" w:space="0"/>
-            <w:insideH w:val="single" w:color="auto" w:sz="4" w:space="0"/>
-            <w:insideV w:val="single" w:color="auto" w:sz="4" w:space="0"/>
-          </w:tblBorders>
-          <w:tblCellMar>
-            <w:top w:w="55" w:type="dxa"/>
-            <w:left w:w="55" w:type="dxa"/>
-            <w:bottom w:w="55" w:type="dxa"/>
-            <w:right w:w="55" w:type="dxa"/>
-          </w:tblCellMar>
-        </w:tblPrEx>
         <w:trPr>
-          <w:trHeight w:val="4042" w:hRule="atLeast"/>
+          <w:trHeight w:val="4042"/>
         </w:trPr>
         <w:tc>
           <w:tcPr>
@@ -2454,7 +2020,7 @@
           </w:tcPr>
           <w:p>
             <w:pPr>
-              <w:pStyle w:val="77"/>
+              <w:pStyle w:val="TableContents"/>
               <w:rPr>
                 <w:b/>
                 <w:bCs/>
@@ -2489,7 +2055,7 @@
           </w:p>
           <w:p>
             <w:pPr>
-              <w:pStyle w:val="77"/>
+              <w:pStyle w:val="TableContents"/>
               <w:rPr>
                 <w:b/>
                 <w:bCs/>
@@ -2501,16 +2067,15 @@
             <w:pPr>
               <w:widowControl/>
               <w:rPr>
-                <w:rFonts w:hint="default"/>
-                <w:b w:val="0"/>
-                <w:bCs w:val="0"/>
                 <w:color w:val="BFBFBF" w:themeColor="background1" w:themeShade="BF"/>
-                <w:lang w:val="en-US"/>
-              </w:rPr>
-            </w:pPr>
-            <w:r>
+              </w:rPr>
+            </w:pPr>
+            <w:r>
+              <w:rPr>
+                <w:noProof/>
+              </w:rPr>
               <w:drawing>
-                <wp:anchor distT="0" distB="0" distL="114300" distR="114300" simplePos="0" relativeHeight="251660288" behindDoc="1" locked="0" layoutInCell="1" allowOverlap="1">
+                <wp:anchor distT="0" distB="0" distL="114300" distR="114300" simplePos="0" relativeHeight="251660288" behindDoc="1" locked="0" layoutInCell="1" allowOverlap="1" wp14:anchorId="1AA31F76" wp14:editId="7EFAC303">
                   <wp:simplePos x="0" y="0"/>
                   <wp:positionH relativeFrom="column">
                     <wp:posOffset>3385820</wp:posOffset>
@@ -2535,7 +2100,7 @@
                           </pic:cNvPicPr>
                         </pic:nvPicPr>
                         <pic:blipFill>
-                          <a:blip r:embed="rId5"/>
+                          <a:blip r:embed="rId9"/>
                           <a:srcRect t="57180"/>
                           <a:stretch>
                             <a:fillRect/>
@@ -2562,12 +2127,12 @@
             </w:r>
             <w:r>
               <w:rPr>
-                <w:sz w:val="24"/>
+                <w:noProof/>
               </w:rPr>
               <mc:AlternateContent>
                 <mc:Choice Requires="wps">
                   <w:drawing>
-                    <wp:anchor distT="0" distB="0" distL="114300" distR="114300" simplePos="0" relativeHeight="251659264" behindDoc="0" locked="0" layoutInCell="1" allowOverlap="1">
+                    <wp:anchor distT="0" distB="0" distL="114300" distR="114300" simplePos="0" relativeHeight="251659264" behindDoc="0" locked="0" layoutInCell="1" allowOverlap="1" wp14:anchorId="75183F6D" wp14:editId="3E4623D2">
                       <wp:simplePos x="0" y="0"/>
                       <wp:positionH relativeFrom="column">
                         <wp:posOffset>3366135</wp:posOffset>
@@ -2624,7 +2189,7 @@
                     </wp:anchor>
                   </w:drawing>
                 </mc:Choice>
-                <mc:Fallback>
+                <mc:Fallback xmlns:wpsCustomData="http://www.wps.cn/officeDocument/2013/wpsCustomData">
                   <w:pict>
                     <v:rect id="_x0000_s1026" o:spid="_x0000_s1026" o:spt="1" style="position:absolute;left:0pt;margin-left:265.05pt;margin-top:0.05pt;height:28.65pt;width:261.05pt;z-index:251659264;v-text-anchor:middle;mso-width-relative:page;mso-height-relative:page;" fillcolor="#000000 [3213]" filled="t" stroked="f" coordsize="21600,21600" o:gfxdata="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">
                       <v:fill on="t" focussize="0,0"/>
@@ -2637,8 +2202,11 @@
               </mc:AlternateContent>
             </w:r>
             <w:r>
+              <w:rPr>
+                <w:noProof/>
+              </w:rPr>
               <w:drawing>
-                <wp:inline distT="0" distB="0" distL="114300" distR="114300">
+                <wp:inline distT="0" distB="0" distL="114300" distR="114300" wp14:anchorId="23D9066F" wp14:editId="57D88D51">
                   <wp:extent cx="3386455" cy="2120265"/>
                   <wp:effectExtent l="0" t="0" r="4445" b="13335"/>
                   <wp:docPr id="3" name="Изображение 2"/>
@@ -2655,7 +2223,7 @@
                           </pic:cNvPicPr>
                         </pic:nvPicPr>
                         <pic:blipFill>
-                          <a:blip r:embed="rId5"/>
+                          <a:blip r:embed="rId9"/>
                           <a:srcRect b="43659"/>
                           <a:stretch>
                             <a:fillRect/>
@@ -2684,35 +2252,45 @@
           <w:p>
             <w:pPr>
               <w:widowControl/>
-              <w:numPr>
-                <w:numId w:val="0"/>
-              </w:numPr>
-              <w:rPr>
-                <w:rFonts w:hint="default"/>
+              <w:rPr>
                 <w:b/>
                 <w:bCs/>
-                <w:lang w:val="en-US"/>
-              </w:rPr>
-            </w:pPr>
-            <w:r>
-              <w:rPr>
-                <w:rFonts w:hint="default"/>
-                <w:b w:val="0"/>
-                <w:bCs w:val="0"/>
+                <w:lang w:val="ru-RU"/>
+              </w:rPr>
+            </w:pPr>
+            <w:r>
+              <w:rPr>
                 <w:color w:val="BFBFBF" w:themeColor="background1" w:themeShade="BF"/>
-                <w:lang w:val="en-US"/>
-              </w:rPr>
-              <w:t>P. S. В прошлой аннотации была ошибка в дате сдачи аннотации №3</w:t>
-            </w:r>
-            <w:bookmarkStart w:id="0" w:name="_GoBack"/>
-            <w:bookmarkEnd w:id="0"/>
+              </w:rPr>
+              <w:t>P</w:t>
+            </w:r>
+            <w:r>
+              <w:rPr>
+                <w:color w:val="BFBFBF" w:themeColor="background1" w:themeShade="BF"/>
+                <w:lang w:val="ru-RU"/>
+              </w:rPr>
+              <w:t xml:space="preserve">. </w:t>
+            </w:r>
+            <w:r>
+              <w:rPr>
+                <w:color w:val="BFBFBF" w:themeColor="background1" w:themeShade="BF"/>
+              </w:rPr>
+              <w:t>S</w:t>
+            </w:r>
+            <w:r>
+              <w:rPr>
+                <w:color w:val="BFBFBF" w:themeColor="background1" w:themeShade="BF"/>
+                <w:lang w:val="ru-RU"/>
+              </w:rPr>
+              <w:t>. В прошлой аннотации была ошибка в дате сдачи аннотации №3</w:t>
+            </w:r>
           </w:p>
         </w:tc>
       </w:tr>
     </w:tbl>
     <w:p>
       <w:pPr>
-        <w:pStyle w:val="20"/>
+        <w:pStyle w:val="Standard"/>
         <w:rPr>
           <w:sz w:val="6"/>
           <w:szCs w:val="6"/>
@@ -2723,20 +2301,20 @@
     <w:sectPr>
       <w:pgSz w:w="11906" w:h="16838"/>
       <w:pgMar w:top="567" w:right="567" w:bottom="142" w:left="567" w:header="720" w:footer="720" w:gutter="0"/>
-      <w:cols w:space="720" w:num="1"/>
-      <w:docGrid w:linePitch="360" w:charSpace="0"/>
+      <w:cols w:space="720"/>
+      <w:docGrid w:linePitch="360"/>
     </w:sectPr>
   </w:body>
 </w:document>
 </file>
 
 <file path=word/numbering.xml><?xml version="1.0" encoding="utf-8"?>
-<w:numbering xmlns:wpc="http://schemas.microsoft.com/office/word/2010/wordprocessingCanvas" xmlns:mc="http://schemas.openxmlformats.org/markup-compatibility/2006" xmlns:o="urn:schemas-microsoft-com:office:office" xmlns:r="http://schemas.openxmlformats.org/officeDocument/2006/relationships" xmlns:m="http://schemas.openxmlformats.org/officeDocument/2006/math" xmlns:v="urn:schemas-microsoft-com:vml" xmlns:wp14="http://schemas.microsoft.com/office/word/2010/wordprocessingDrawing" xmlns:wp="http://schemas.openxmlformats.org/drawingml/2006/wordprocessingDrawing" xmlns:w10="urn:schemas-microsoft-com:office:word" xmlns:w="http://schemas.openxmlformats.org/wordprocessingml/2006/main" xmlns:w14="http://schemas.microsoft.com/office/word/2010/wordml" xmlns:wpg="http://schemas.microsoft.com/office/word/2010/wordprocessingGroup" xmlns:wpi="http://schemas.microsoft.com/office/word/2010/wordprocessingInk" xmlns:wne="http://schemas.microsoft.com/office/word/2006/wordml" xmlns:wps="http://schemas.microsoft.com/office/word/2010/wordprocessingShape" xmlns:wpsCustomData="http://www.wps.cn/officeDocument/2013/wpsCustomData" mc:Ignorable="w14 wp14">
-  <w:abstractNum w:abstractNumId="0">
+<w:numbering xmlns:wpc="http://schemas.microsoft.com/office/word/2010/wordprocessingCanvas" xmlns:cx="http://schemas.microsoft.com/office/drawing/2014/chartex" xmlns:cx1="http://schemas.microsoft.com/office/drawing/2015/9/8/chartex" xmlns:cx2="http://schemas.microsoft.com/office/drawing/2015/10/21/chartex" xmlns:cx3="http://schemas.microsoft.com/office/drawing/2016/5/9/chartex" xmlns:cx4="http://schemas.microsoft.com/office/drawing/2016/5/10/chartex" xmlns:cx5="http://schemas.microsoft.com/office/drawing/2016/5/11/chartex" xmlns:cx6="http://schemas.microsoft.com/office/drawing/2016/5/12/chartex" xmlns:cx7="http://schemas.microsoft.com/office/drawing/2016/5/13/chartex" xmlns:cx8="http://schemas.microsoft.com/office/drawing/2016/5/14/chartex" xmlns:mc="http://schemas.openxmlformats.org/markup-compatibility/2006" xmlns:aink="http://schemas.microsoft.com/office/drawing/2016/ink" xmlns:am3d="http://schemas.microsoft.com/office/drawing/2017/model3d" xmlns:o="urn:schemas-microsoft-com:office:office" xmlns:oel="http://schemas.microsoft.com/office/2019/extlst" xmlns:r="http://schemas.openxmlformats.org/officeDocument/2006/relationships" xmlns:m="http://schemas.openxmlformats.org/officeDocument/2006/math" xmlns:v="urn:schemas-microsoft-com:vml" xmlns:wp14="http://schemas.microsoft.com/office/word/2010/wordprocessingDrawing" xmlns:wp="http://schemas.openxmlformats.org/drawingml/2006/wordprocessingDrawing" xmlns:w10="urn:schemas-microsoft-com:office:word" xmlns:w="http://schemas.openxmlformats.org/wordprocessingml/2006/main" xmlns:w14="http://schemas.microsoft.com/office/word/2010/wordml" xmlns:w15="http://schemas.microsoft.com/office/word/2012/wordml" xmlns:w16cex="http://schemas.microsoft.com/office/word/2018/wordml/cex" xmlns:w16cid="http://schemas.microsoft.com/office/word/2016/wordml/cid" xmlns:w16="http://schemas.microsoft.com/office/word/2018/wordml" xmlns:w16sdtdh="http://schemas.microsoft.com/office/word/2020/wordml/sdtdatahash" xmlns:w16se="http://schemas.microsoft.com/office/word/2015/wordml/symex" xmlns:wpg="http://schemas.microsoft.com/office/word/2010/wordprocessingGroup" xmlns:wpi="http://schemas.microsoft.com/office/word/2010/wordprocessingInk" xmlns:wne="http://schemas.microsoft.com/office/word/2006/wordml" xmlns:wps="http://schemas.microsoft.com/office/word/2010/wordprocessingShape" mc:Ignorable="w14 w15 w16se w16cid w16 w16cex w16sdtdh wp14">
+  <w:abstractNum w:abstractNumId="0" w15:restartNumberingAfterBreak="0">
     <w:nsid w:val="EAFD575F"/>
     <w:multiLevelType w:val="singleLevel"/>
     <w:tmpl w:val="EAFD575F"/>
-    <w:lvl w:ilvl="0" w:tentative="0">
+    <w:lvl w:ilvl="0">
       <w:start w:val="1"/>
       <w:numFmt w:val="decimal"/>
       <w:lvlText w:val="%1."/>
@@ -2749,14 +2327,14 @@
       </w:pPr>
     </w:lvl>
   </w:abstractNum>
-  <w:abstractNum w:abstractNumId="1">
+  <w:abstractNum w:abstractNumId="1" w15:restartNumberingAfterBreak="0">
     <w:nsid w:val="00000001"/>
     <w:multiLevelType w:val="multilevel"/>
     <w:tmpl w:val="00000001"/>
-    <w:lvl w:ilvl="0" w:tentative="0">
+    <w:lvl w:ilvl="0">
       <w:start w:val="1"/>
       <w:numFmt w:val="none"/>
-      <w:pStyle w:val="2"/>
+      <w:pStyle w:val="1"/>
       <w:suff w:val="nothing"/>
       <w:lvlText w:val=""/>
       <w:lvlJc w:val="left"/>
@@ -2767,10 +2345,10 @@
         <w:ind w:left="432" w:hanging="432"/>
       </w:pPr>
     </w:lvl>
-    <w:lvl w:ilvl="1" w:tentative="0">
+    <w:lvl w:ilvl="1">
       <w:start w:val="1"/>
       <w:numFmt w:val="none"/>
-      <w:pStyle w:val="5"/>
+      <w:pStyle w:val="2"/>
       <w:suff w:val="nothing"/>
       <w:lvlText w:val=""/>
       <w:lvlJc w:val="left"/>
@@ -2781,10 +2359,10 @@
         <w:ind w:left="576" w:hanging="576"/>
       </w:pPr>
     </w:lvl>
-    <w:lvl w:ilvl="2" w:tentative="0">
+    <w:lvl w:ilvl="2">
       <w:start w:val="1"/>
       <w:numFmt w:val="none"/>
-      <w:pStyle w:val="6"/>
+      <w:pStyle w:val="3"/>
       <w:suff w:val="nothing"/>
       <w:lvlText w:val=""/>
       <w:lvlJc w:val="left"/>
@@ -2795,7 +2373,7 @@
         <w:ind w:left="720" w:hanging="720"/>
       </w:pPr>
     </w:lvl>
-    <w:lvl w:ilvl="3" w:tentative="0">
+    <w:lvl w:ilvl="3">
       <w:start w:val="1"/>
       <w:numFmt w:val="none"/>
       <w:suff w:val="nothing"/>
@@ -2808,7 +2386,7 @@
         <w:ind w:left="864" w:hanging="864"/>
       </w:pPr>
     </w:lvl>
-    <w:lvl w:ilvl="4" w:tentative="0">
+    <w:lvl w:ilvl="4">
       <w:start w:val="1"/>
       <w:numFmt w:val="none"/>
       <w:suff w:val="nothing"/>
@@ -2821,7 +2399,7 @@
         <w:ind w:left="1008" w:hanging="1008"/>
       </w:pPr>
     </w:lvl>
-    <w:lvl w:ilvl="5" w:tentative="0">
+    <w:lvl w:ilvl="5">
       <w:start w:val="1"/>
       <w:numFmt w:val="none"/>
       <w:suff w:val="nothing"/>
@@ -2834,7 +2412,7 @@
         <w:ind w:left="1152" w:hanging="1152"/>
       </w:pPr>
     </w:lvl>
-    <w:lvl w:ilvl="6" w:tentative="0">
+    <w:lvl w:ilvl="6">
       <w:start w:val="1"/>
       <w:numFmt w:val="none"/>
       <w:suff w:val="nothing"/>
@@ -2847,7 +2425,7 @@
         <w:ind w:left="1296" w:hanging="1296"/>
       </w:pPr>
     </w:lvl>
-    <w:lvl w:ilvl="7" w:tentative="0">
+    <w:lvl w:ilvl="7">
       <w:start w:val="1"/>
       <w:numFmt w:val="none"/>
       <w:suff w:val="nothing"/>
@@ -2860,7 +2438,7 @@
         <w:ind w:left="1440" w:hanging="1440"/>
       </w:pPr>
     </w:lvl>
-    <w:lvl w:ilvl="8" w:tentative="0">
+    <w:lvl w:ilvl="8">
       <w:start w:val="1"/>
       <w:numFmt w:val="none"/>
       <w:suff w:val="nothing"/>
@@ -2874,11 +2452,11 @@
       </w:pPr>
     </w:lvl>
   </w:abstractNum>
-  <w:abstractNum w:abstractNumId="2">
+  <w:abstractNum w:abstractNumId="2" w15:restartNumberingAfterBreak="0">
     <w:nsid w:val="00000002"/>
     <w:multiLevelType w:val="singleLevel"/>
     <w:tmpl w:val="00000002"/>
-    <w:lvl w:ilvl="0" w:tentative="0">
+    <w:lvl w:ilvl="0">
       <w:start w:val="1"/>
       <w:numFmt w:val="decimal"/>
       <w:lvlText w:val="%1."/>
@@ -2891,11 +2469,11 @@
       </w:pPr>
     </w:lvl>
   </w:abstractNum>
-  <w:abstractNum w:abstractNumId="3">
+  <w:abstractNum w:abstractNumId="3" w15:restartNumberingAfterBreak="0">
     <w:nsid w:val="00000004"/>
     <w:multiLevelType w:val="singleLevel"/>
     <w:tmpl w:val="00000004"/>
-    <w:lvl w:ilvl="0" w:tentative="0">
+    <w:lvl w:ilvl="0">
       <w:start w:val="1"/>
       <w:numFmt w:val="decimal"/>
       <w:lvlText w:val="%1."/>
@@ -2908,209 +2486,433 @@
       </w:pPr>
     </w:lvl>
   </w:abstractNum>
-  <w:num w:numId="1">
+  <w:num w:numId="1" w16cid:durableId="113981995">
     <w:abstractNumId w:val="1"/>
   </w:num>
-  <w:num w:numId="2">
+  <w:num w:numId="2" w16cid:durableId="995183246">
     <w:abstractNumId w:val="3"/>
   </w:num>
-  <w:num w:numId="3">
+  <w:num w:numId="3" w16cid:durableId="1339312291">
     <w:abstractNumId w:val="0"/>
   </w:num>
-  <w:num w:numId="4">
+  <w:num w:numId="4" w16cid:durableId="456530692">
     <w:abstractNumId w:val="2"/>
   </w:num>
 </w:numbering>
 </file>
 
 <file path=word/styles.xml><?xml version="1.0" encoding="utf-8"?>
-<w:styles xmlns:mc="http://schemas.openxmlformats.org/markup-compatibility/2006" xmlns:o="urn:schemas-microsoft-com:office:office" xmlns:r="http://schemas.openxmlformats.org/officeDocument/2006/relationships" xmlns:m="http://schemas.openxmlformats.org/officeDocument/2006/math" xmlns:v="urn:schemas-microsoft-com:vml" xmlns:w="http://schemas.openxmlformats.org/wordprocessingml/2006/main" xmlns:w14="http://schemas.microsoft.com/office/word/2010/wordml" xmlns:w10="urn:schemas-microsoft-com:office:word" xmlns:sl="http://schemas.openxmlformats.org/schemaLibrary/2006/main" xmlns:wpsCustomData="http://www.wps.cn/officeDocument/2013/wpsCustomData" mc:Ignorable="w14">
+<w:styles xmlns:mc="http://schemas.openxmlformats.org/markup-compatibility/2006" xmlns:r="http://schemas.openxmlformats.org/officeDocument/2006/relationships" xmlns:w="http://schemas.openxmlformats.org/wordprocessingml/2006/main" xmlns:w14="http://schemas.microsoft.com/office/word/2010/wordml" xmlns:w15="http://schemas.microsoft.com/office/word/2012/wordml" xmlns:w16cex="http://schemas.microsoft.com/office/word/2018/wordml/cex" xmlns:w16cid="http://schemas.microsoft.com/office/word/2016/wordml/cid" xmlns:w16="http://schemas.microsoft.com/office/word/2018/wordml" xmlns:w16sdtdh="http://schemas.microsoft.com/office/word/2020/wordml/sdtdatahash" xmlns:w16se="http://schemas.microsoft.com/office/word/2015/wordml/symex" mc:Ignorable="w14 w15 w16se w16cid w16 w16cex w16sdtdh">
   <w:docDefaults>
     <w:rPrDefault>
       <w:rPr>
-        <w:rFonts w:ascii="Times New Roman" w:hAnsi="Times New Roman" w:eastAsia="宋体" w:cs="Times New Roman"/>
+        <w:rFonts w:ascii="Times New Roman" w:eastAsia="SimSun" w:hAnsi="Times New Roman" w:cs="Times New Roman"/>
+        <w:lang w:val="ru-RU" w:eastAsia="ru-RU" w:bidi="ar-SA"/>
       </w:rPr>
     </w:rPrDefault>
     <w:pPrDefault/>
   </w:docDefaults>
-  <w:latentStyles w:count="260" w:defQFormat="0" w:defUnhideWhenUsed="1" w:defSemiHidden="1" w:defUIPriority="99" w:defLockedState="0">
-    <w:lsdException w:qFormat="1" w:unhideWhenUsed="0" w:uiPriority="0" w:semiHidden="0" w:name="Normal"/>
-    <w:lsdException w:qFormat="1" w:unhideWhenUsed="0" w:uiPriority="0" w:semiHidden="0" w:name="heading 1"/>
-    <w:lsdException w:qFormat="1" w:unhideWhenUsed="0" w:uiPriority="0" w:semiHidden="0" w:name="heading 2"/>
-    <w:lsdException w:qFormat="1" w:unhideWhenUsed="0" w:uiPriority="0" w:semiHidden="0" w:name="heading 3"/>
-    <w:lsdException w:qFormat="1" w:uiPriority="9" w:name="heading 4"/>
-    <w:lsdException w:qFormat="1" w:uiPriority="9" w:name="heading 5"/>
-    <w:lsdException w:qFormat="1" w:uiPriority="9" w:name="heading 6"/>
-    <w:lsdException w:qFormat="1" w:uiPriority="9" w:name="heading 7"/>
-    <w:lsdException w:qFormat="1" w:uiPriority="9" w:name="heading 8"/>
-    <w:lsdException w:qFormat="1" w:uiPriority="9" w:name="heading 9"/>
-    <w:lsdException w:uiPriority="99" w:name="index 1"/>
-    <w:lsdException w:uiPriority="99" w:name="index 2"/>
-    <w:lsdException w:uiPriority="99" w:name="index 3"/>
-    <w:lsdException w:uiPriority="99" w:name="index 4"/>
-    <w:lsdException w:uiPriority="99" w:name="index 5"/>
-    <w:lsdException w:uiPriority="99" w:name="index 6"/>
-    <w:lsdException w:uiPriority="99" w:name="index 7"/>
-    <w:lsdException w:uiPriority="99" w:name="index 8"/>
-    <w:lsdException w:uiPriority="99" w:name="index 9"/>
-    <w:lsdException w:uiPriority="39" w:name="toc 1"/>
-    <w:lsdException w:uiPriority="39" w:name="toc 2"/>
-    <w:lsdException w:uiPriority="39" w:name="toc 3"/>
-    <w:lsdException w:uiPriority="39" w:name="toc 4"/>
-    <w:lsdException w:uiPriority="39" w:name="toc 5"/>
-    <w:lsdException w:uiPriority="39" w:name="toc 6"/>
-    <w:lsdException w:uiPriority="39" w:name="toc 7"/>
-    <w:lsdException w:uiPriority="39" w:name="toc 8"/>
-    <w:lsdException w:uiPriority="39" w:name="toc 9"/>
-    <w:lsdException w:uiPriority="99" w:name="Normal Indent"/>
-    <w:lsdException w:unhideWhenUsed="0" w:uiPriority="0" w:semiHidden="0" w:name="footnote text"/>
-    <w:lsdException w:uiPriority="99" w:name="annotation text"/>
-    <w:lsdException w:uiPriority="99" w:semiHidden="0" w:name="header"/>
-    <w:lsdException w:qFormat="1" w:uiPriority="99" w:semiHidden="0" w:name="footer"/>
-    <w:lsdException w:uiPriority="99" w:name="index heading"/>
-    <w:lsdException w:qFormat="1" w:unhideWhenUsed="0" w:uiPriority="0" w:semiHidden="0" w:name="caption"/>
-    <w:lsdException w:uiPriority="99" w:name="table of figures"/>
-    <w:lsdException w:uiPriority="99" w:name="envelope address"/>
-    <w:lsdException w:uiPriority="99" w:name="envelope return"/>
-    <w:lsdException w:qFormat="1" w:unhideWhenUsed="0" w:uiPriority="0" w:semiHidden="0" w:name="footnote reference"/>
-    <w:lsdException w:uiPriority="99" w:name="annotation reference"/>
-    <w:lsdException w:uiPriority="99" w:name="line number"/>
-    <w:lsdException w:uiPriority="99" w:name="page number"/>
-    <w:lsdException w:qFormat="1" w:unhideWhenUsed="0" w:uiPriority="0" w:semiHidden="0" w:name="endnote reference"/>
-    <w:lsdException w:uiPriority="99" w:name="endnote text"/>
-    <w:lsdException w:uiPriority="99" w:name="table of authorities"/>
-    <w:lsdException w:uiPriority="99" w:name="macro"/>
-    <w:lsdException w:uiPriority="99" w:name="toa heading"/>
-    <w:lsdException w:qFormat="1" w:unhideWhenUsed="0" w:uiPriority="0" w:semiHidden="0" w:name="List"/>
-    <w:lsdException w:uiPriority="99" w:name="List Bullet"/>
-    <w:lsdException w:uiPriority="99" w:name="List Number"/>
-    <w:lsdException w:uiPriority="99" w:name="List 2"/>
-    <w:lsdException w:uiPriority="99" w:name="List 3"/>
-    <w:lsdException w:uiPriority="99" w:name="List 4"/>
-    <w:lsdException w:uiPriority="99" w:name="List 5"/>
-    <w:lsdException w:uiPriority="99" w:name="List Bullet 2"/>
-    <w:lsdException w:uiPriority="99" w:name="List Bullet 3"/>
-    <w:lsdException w:uiPriority="99" w:name="List Bullet 4"/>
-    <w:lsdException w:uiPriority="99" w:name="List Bullet 5"/>
-    <w:lsdException w:uiPriority="99" w:name="List Number 2"/>
-    <w:lsdException w:uiPriority="99" w:name="List Number 3"/>
-    <w:lsdException w:uiPriority="99" w:name="List Number 4"/>
-    <w:lsdException w:uiPriority="99" w:name="List Number 5"/>
-    <w:lsdException w:qFormat="1" w:unhideWhenUsed="0" w:uiPriority="0" w:semiHidden="0" w:name="Title"/>
-    <w:lsdException w:uiPriority="99" w:name="Closing"/>
-    <w:lsdException w:uiPriority="99" w:name="Signature"/>
-    <w:lsdException w:qFormat="1" w:uiPriority="1" w:name="Default Paragraph Font"/>
-    <w:lsdException w:unhideWhenUsed="0" w:uiPriority="0" w:semiHidden="0" w:name="Body Text"/>
-    <w:lsdException w:uiPriority="99" w:name="Body Text Indent"/>
-    <w:lsdException w:uiPriority="99" w:name="List Continue"/>
-    <w:lsdException w:uiPriority="99" w:name="List Continue 2"/>
-    <w:lsdException w:uiPriority="99" w:name="List Continue 3"/>
-    <w:lsdException w:uiPriority="99" w:name="List Continue 4"/>
-    <w:lsdException w:uiPriority="99" w:name="List Continue 5"/>
-    <w:lsdException w:uiPriority="99" w:name="Message Header"/>
-    <w:lsdException w:qFormat="1" w:unhideWhenUsed="0" w:uiPriority="0" w:semiHidden="0" w:name="Subtitle"/>
-    <w:lsdException w:uiPriority="99" w:name="Salutation"/>
-    <w:lsdException w:uiPriority="99" w:name="Date"/>
-    <w:lsdException w:uiPriority="99" w:name="Body Text First Indent"/>
-    <w:lsdException w:uiPriority="99" w:name="Body Text First Indent 2"/>
-    <w:lsdException w:uiPriority="99" w:name="Note Heading"/>
-    <w:lsdException w:uiPriority="99" w:name="Body Text 2"/>
-    <w:lsdException w:uiPriority="99" w:name="Body Text 3"/>
-    <w:lsdException w:uiPriority="99" w:name="Body Text Indent 2"/>
-    <w:lsdException w:uiPriority="99" w:name="Body Text Indent 3"/>
-    <w:lsdException w:uiPriority="99" w:name="Block Text"/>
-    <w:lsdException w:unhideWhenUsed="0" w:uiPriority="0" w:semiHidden="0" w:name="Hyperlink"/>
-    <w:lsdException w:qFormat="1" w:uiPriority="99" w:semiHidden="0" w:name="FollowedHyperlink"/>
-    <w:lsdException w:qFormat="1" w:unhideWhenUsed="0" w:uiPriority="22" w:semiHidden="0" w:name="Strong"/>
-    <w:lsdException w:qFormat="1" w:unhideWhenUsed="0" w:uiPriority="20" w:semiHidden="0" w:name="Emphasis"/>
-    <w:lsdException w:uiPriority="99" w:name="Document Map"/>
-    <w:lsdException w:uiPriority="99" w:name="Plain Text"/>
-    <w:lsdException w:uiPriority="99" w:name="E-mail Signature"/>
-    <w:lsdException w:qFormat="1" w:unhideWhenUsed="0" w:uiPriority="0" w:semiHidden="0" w:name="Normal (Web)"/>
-    <w:lsdException w:uiPriority="99" w:name="HTML Acronym"/>
-    <w:lsdException w:uiPriority="99" w:name="HTML Address"/>
-    <w:lsdException w:uiPriority="99" w:name="HTML Cite"/>
-    <w:lsdException w:uiPriority="99" w:name="HTML Code"/>
-    <w:lsdException w:uiPriority="99" w:name="HTML Definition"/>
-    <w:lsdException w:uiPriority="99" w:name="HTML Keyboard"/>
-    <w:lsdException w:uiPriority="99" w:name="HTML Preformatted"/>
-    <w:lsdException w:uiPriority="99" w:name="HTML Sample"/>
-    <w:lsdException w:uiPriority="99" w:name="HTML Typewriter"/>
-    <w:lsdException w:uiPriority="99" w:name="HTML Variable"/>
-    <w:lsdException w:qFormat="1" w:uiPriority="99" w:name="Normal Table"/>
-    <w:lsdException w:uiPriority="99" w:name="annotation subject"/>
-    <w:lsdException w:uiPriority="99" w:name="Table Simple 1"/>
-    <w:lsdException w:uiPriority="99" w:name="Table Simple 2"/>
-    <w:lsdException w:uiPriority="99" w:name="Table Simple 3"/>
-    <w:lsdException w:uiPriority="99" w:name="Table Classic 1"/>
-    <w:lsdException w:uiPriority="99" w:name="Table Classic 2"/>
-    <w:lsdException w:uiPriority="99" w:name="Table Classic 3"/>
-    <w:lsdException w:uiPriority="99" w:name="Table Classic 4"/>
-    <w:lsdException w:uiPriority="99" w:name="Table Colorful 1"/>
-    <w:lsdException w:uiPriority="99" w:name="Table Colorful 2"/>
-    <w:lsdException w:uiPriority="99" w:name="Table Colorful 3"/>
-    <w:lsdException w:uiPriority="99" w:name="Table Columns 1"/>
-    <w:lsdException w:uiPriority="99" w:name="Table Columns 2"/>
-    <w:lsdException w:uiPriority="99" w:name="Table Columns 3"/>
-    <w:lsdException w:uiPriority="99" w:name="Table Columns 4"/>
-    <w:lsdException w:uiPriority="99" w:name="Table Columns 5"/>
-    <w:lsdException w:uiPriority="99" w:name="Table Grid 1"/>
-    <w:lsdException w:uiPriority="99" w:name="Table Grid 2"/>
-    <w:lsdException w:uiPriority="99" w:name="Table Grid 3"/>
-    <w:lsdException w:uiPriority="99" w:name="Table Grid 4"/>
-    <w:lsdException w:uiPriority="99" w:name="Table Grid 5"/>
-    <w:lsdException w:uiPriority="99" w:name="Table Grid 6"/>
-    <w:lsdException w:uiPriority="99" w:name="Table Grid 7"/>
-    <w:lsdException w:uiPriority="99" w:name="Table Grid 8"/>
-    <w:lsdException w:uiPriority="99" w:name="Table List 1"/>
-    <w:lsdException w:uiPriority="99" w:name="Table List 2"/>
-    <w:lsdException w:uiPriority="99" w:name="Table List 3"/>
-    <w:lsdException w:uiPriority="99" w:name="Table List 4"/>
-    <w:lsdException w:uiPriority="99" w:name="Table List 5"/>
-    <w:lsdException w:uiPriority="99" w:name="Table List 6"/>
-    <w:lsdException w:uiPriority="99" w:name="Table List 7"/>
-    <w:lsdException w:uiPriority="99" w:name="Table List 8"/>
-    <w:lsdException w:uiPriority="99" w:name="Table 3D effects 1"/>
-    <w:lsdException w:uiPriority="99" w:name="Table 3D effects 2"/>
-    <w:lsdException w:uiPriority="99" w:name="Table 3D effects 3"/>
-    <w:lsdException w:uiPriority="99" w:name="Table Contemporary"/>
-    <w:lsdException w:uiPriority="99" w:name="Table Elegant"/>
-    <w:lsdException w:uiPriority="99" w:name="Table Professional"/>
-    <w:lsdException w:uiPriority="99" w:name="Table Subtle 1"/>
-    <w:lsdException w:uiPriority="99" w:name="Table Subtle 2"/>
-    <w:lsdException w:uiPriority="99" w:name="Table Web 1"/>
-    <w:lsdException w:uiPriority="99" w:name="Table Web 2"/>
-    <w:lsdException w:uiPriority="99" w:name="Table Web 3"/>
-    <w:lsdException w:uiPriority="99" w:name="Balloon Text"/>
-    <w:lsdException w:qFormat="1" w:unhideWhenUsed="0" w:uiPriority="39" w:semiHidden="0" w:name="Table Grid"/>
-    <w:lsdException w:uiPriority="99" w:name="Table Theme"/>
+  <w:latentStyles w:defLockedState="0" w:defUIPriority="99" w:defSemiHidden="0" w:defUnhideWhenUsed="0" w:defQFormat="0" w:count="376">
+    <w:lsdException w:name="Normal" w:uiPriority="0" w:qFormat="1"/>
+    <w:lsdException w:name="heading 1" w:uiPriority="0" w:qFormat="1"/>
+    <w:lsdException w:name="heading 2" w:uiPriority="0" w:qFormat="1"/>
+    <w:lsdException w:name="heading 3" w:uiPriority="0" w:qFormat="1"/>
+    <w:lsdException w:name="heading 4" w:semiHidden="1" w:uiPriority="9" w:unhideWhenUsed="1" w:qFormat="1"/>
+    <w:lsdException w:name="heading 5" w:semiHidden="1" w:uiPriority="9" w:unhideWhenUsed="1" w:qFormat="1"/>
+    <w:lsdException w:name="heading 6" w:semiHidden="1" w:uiPriority="9" w:unhideWhenUsed="1" w:qFormat="1"/>
+    <w:lsdException w:name="heading 7" w:semiHidden="1" w:uiPriority="9" w:unhideWhenUsed="1" w:qFormat="1"/>
+    <w:lsdException w:name="heading 8" w:semiHidden="1" w:uiPriority="9" w:unhideWhenUsed="1" w:qFormat="1"/>
+    <w:lsdException w:name="heading 9" w:semiHidden="1" w:uiPriority="9" w:unhideWhenUsed="1" w:qFormat="1"/>
+    <w:lsdException w:name="index 1" w:semiHidden="1" w:unhideWhenUsed="1"/>
+    <w:lsdException w:name="index 2" w:semiHidden="1" w:unhideWhenUsed="1"/>
+    <w:lsdException w:name="index 3" w:semiHidden="1" w:unhideWhenUsed="1"/>
+    <w:lsdException w:name="index 4" w:semiHidden="1" w:unhideWhenUsed="1"/>
+    <w:lsdException w:name="index 5" w:semiHidden="1" w:unhideWhenUsed="1"/>
+    <w:lsdException w:name="index 6" w:semiHidden="1" w:unhideWhenUsed="1"/>
+    <w:lsdException w:name="index 7" w:semiHidden="1" w:unhideWhenUsed="1"/>
+    <w:lsdException w:name="index 8" w:semiHidden="1" w:unhideWhenUsed="1"/>
+    <w:lsdException w:name="index 9" w:semiHidden="1" w:unhideWhenUsed="1"/>
+    <w:lsdException w:name="toc 1" w:semiHidden="1" w:uiPriority="39" w:unhideWhenUsed="1"/>
+    <w:lsdException w:name="toc 2" w:semiHidden="1" w:uiPriority="39" w:unhideWhenUsed="1"/>
+    <w:lsdException w:name="toc 3" w:semiHidden="1" w:uiPriority="39" w:unhideWhenUsed="1"/>
+    <w:lsdException w:name="toc 4" w:semiHidden="1" w:uiPriority="39" w:unhideWhenUsed="1"/>
+    <w:lsdException w:name="toc 5" w:semiHidden="1" w:uiPriority="39" w:unhideWhenUsed="1"/>
+    <w:lsdException w:name="toc 6" w:semiHidden="1" w:uiPriority="39" w:unhideWhenUsed="1"/>
+    <w:lsdException w:name="toc 7" w:semiHidden="1" w:uiPriority="39" w:unhideWhenUsed="1"/>
+    <w:lsdException w:name="toc 8" w:semiHidden="1" w:uiPriority="39" w:unhideWhenUsed="1"/>
+    <w:lsdException w:name="toc 9" w:semiHidden="1" w:uiPriority="39" w:unhideWhenUsed="1"/>
+    <w:lsdException w:name="Normal Indent" w:semiHidden="1" w:unhideWhenUsed="1"/>
+    <w:lsdException w:name="footnote text" w:uiPriority="0"/>
+    <w:lsdException w:name="annotation text" w:semiHidden="1" w:unhideWhenUsed="1"/>
+    <w:lsdException w:name="header" w:unhideWhenUsed="1"/>
+    <w:lsdException w:name="footer" w:unhideWhenUsed="1" w:qFormat="1"/>
+    <w:lsdException w:name="index heading" w:semiHidden="1" w:unhideWhenUsed="1"/>
+    <w:lsdException w:name="caption" w:uiPriority="0" w:qFormat="1"/>
+    <w:lsdException w:name="table of figures" w:semiHidden="1" w:unhideWhenUsed="1"/>
+    <w:lsdException w:name="envelope address" w:semiHidden="1" w:unhideWhenUsed="1"/>
+    <w:lsdException w:name="envelope return" w:semiHidden="1" w:unhideWhenUsed="1"/>
+    <w:lsdException w:name="footnote reference" w:uiPriority="0" w:qFormat="1"/>
+    <w:lsdException w:name="annotation reference" w:semiHidden="1" w:unhideWhenUsed="1"/>
+    <w:lsdException w:name="line number" w:semiHidden="1" w:unhideWhenUsed="1"/>
+    <w:lsdException w:name="page number" w:semiHidden="1" w:unhideWhenUsed="1"/>
+    <w:lsdException w:name="endnote reference" w:uiPriority="0" w:qFormat="1"/>
+    <w:lsdException w:name="endnote text" w:semiHidden="1" w:unhideWhenUsed="1"/>
+    <w:lsdException w:name="table of authorities" w:semiHidden="1" w:unhideWhenUsed="1"/>
+    <w:lsdException w:name="macro" w:semiHidden="1" w:unhideWhenUsed="1"/>
+    <w:lsdException w:name="toa heading" w:semiHidden="1" w:unhideWhenUsed="1"/>
+    <w:lsdException w:name="List" w:uiPriority="0" w:qFormat="1"/>
+    <w:lsdException w:name="List Bullet" w:semiHidden="1" w:unhideWhenUsed="1"/>
+    <w:lsdException w:name="List Number" w:semiHidden="1" w:unhideWhenUsed="1"/>
+    <w:lsdException w:name="List 2" w:semiHidden="1" w:unhideWhenUsed="1"/>
+    <w:lsdException w:name="List 3" w:semiHidden="1" w:unhideWhenUsed="1"/>
+    <w:lsdException w:name="List 4" w:semiHidden="1" w:unhideWhenUsed="1"/>
+    <w:lsdException w:name="List 5" w:semiHidden="1" w:unhideWhenUsed="1"/>
+    <w:lsdException w:name="List Bullet 2" w:semiHidden="1" w:unhideWhenUsed="1"/>
+    <w:lsdException w:name="List Bullet 3" w:semiHidden="1" w:unhideWhenUsed="1"/>
+    <w:lsdException w:name="List Bullet 4" w:semiHidden="1" w:unhideWhenUsed="1"/>
+    <w:lsdException w:name="List Bullet 5" w:semiHidden="1" w:unhideWhenUsed="1"/>
+    <w:lsdException w:name="List Number 2" w:semiHidden="1" w:unhideWhenUsed="1"/>
+    <w:lsdException w:name="List Number 3" w:semiHidden="1" w:unhideWhenUsed="1"/>
+    <w:lsdException w:name="List Number 4" w:semiHidden="1" w:unhideWhenUsed="1"/>
+    <w:lsdException w:name="List Number 5" w:semiHidden="1" w:unhideWhenUsed="1"/>
+    <w:lsdException w:name="Title" w:uiPriority="0" w:qFormat="1"/>
+    <w:lsdException w:name="Closing" w:semiHidden="1" w:unhideWhenUsed="1"/>
+    <w:lsdException w:name="Signature" w:semiHidden="1" w:unhideWhenUsed="1"/>
+    <w:lsdException w:name="Default Paragraph Font" w:semiHidden="1" w:uiPriority="1" w:unhideWhenUsed="1" w:qFormat="1"/>
+    <w:lsdException w:name="Body Text" w:uiPriority="0"/>
+    <w:lsdException w:name="Body Text Indent" w:semiHidden="1" w:unhideWhenUsed="1"/>
+    <w:lsdException w:name="List Continue" w:semiHidden="1" w:unhideWhenUsed="1"/>
+    <w:lsdException w:name="List Continue 2" w:semiHidden="1" w:unhideWhenUsed="1"/>
+    <w:lsdException w:name="List Continue 3" w:semiHidden="1" w:unhideWhenUsed="1"/>
+    <w:lsdException w:name="List Continue 4" w:semiHidden="1" w:unhideWhenUsed="1"/>
+    <w:lsdException w:name="List Continue 5" w:semiHidden="1" w:unhideWhenUsed="1"/>
+    <w:lsdException w:name="Message Header" w:semiHidden="1" w:unhideWhenUsed="1"/>
+    <w:lsdException w:name="Subtitle" w:uiPriority="0" w:qFormat="1"/>
+    <w:lsdException w:name="Salutation" w:semiHidden="1" w:unhideWhenUsed="1"/>
+    <w:lsdException w:name="Date" w:semiHidden="1" w:unhideWhenUsed="1"/>
+    <w:lsdException w:name="Body Text First Indent" w:semiHidden="1" w:unhideWhenUsed="1"/>
+    <w:lsdException w:name="Body Text First Indent 2" w:semiHidden="1" w:unhideWhenUsed="1"/>
+    <w:lsdException w:name="Note Heading" w:semiHidden="1" w:unhideWhenUsed="1"/>
+    <w:lsdException w:name="Body Text 2" w:semiHidden="1" w:unhideWhenUsed="1"/>
+    <w:lsdException w:name="Body Text 3" w:semiHidden="1" w:unhideWhenUsed="1"/>
+    <w:lsdException w:name="Body Text Indent 2" w:semiHidden="1" w:unhideWhenUsed="1"/>
+    <w:lsdException w:name="Body Text Indent 3" w:semiHidden="1" w:unhideWhenUsed="1"/>
+    <w:lsdException w:name="Block Text" w:semiHidden="1" w:unhideWhenUsed="1"/>
+    <w:lsdException w:name="Hyperlink" w:uiPriority="0"/>
+    <w:lsdException w:name="FollowedHyperlink" w:unhideWhenUsed="1" w:qFormat="1"/>
+    <w:lsdException w:name="Strong" w:uiPriority="22" w:qFormat="1"/>
+    <w:lsdException w:name="Emphasis" w:uiPriority="20" w:qFormat="1"/>
+    <w:lsdException w:name="Document Map" w:semiHidden="1" w:unhideWhenUsed="1"/>
+    <w:lsdException w:name="Plain Text" w:semiHidden="1" w:unhideWhenUsed="1"/>
+    <w:lsdException w:name="E-mail Signature" w:semiHidden="1" w:unhideWhenUsed="1"/>
+    <w:lsdException w:name="HTML Top of Form" w:semiHidden="1" w:unhideWhenUsed="1"/>
+    <w:lsdException w:name="HTML Bottom of Form" w:semiHidden="1" w:unhideWhenUsed="1"/>
+    <w:lsdException w:name="Normal (Web)" w:uiPriority="0" w:qFormat="1"/>
+    <w:lsdException w:name="HTML Acronym" w:semiHidden="1" w:unhideWhenUsed="1"/>
+    <w:lsdException w:name="HTML Address" w:semiHidden="1" w:unhideWhenUsed="1"/>
+    <w:lsdException w:name="HTML Cite" w:semiHidden="1" w:unhideWhenUsed="1"/>
+    <w:lsdException w:name="HTML Code" w:semiHidden="1" w:unhideWhenUsed="1"/>
+    <w:lsdException w:name="HTML Definition" w:semiHidden="1" w:unhideWhenUsed="1"/>
+    <w:lsdException w:name="HTML Keyboard" w:semiHidden="1" w:unhideWhenUsed="1"/>
+    <w:lsdException w:name="HTML Preformatted" w:semiHidden="1" w:unhideWhenUsed="1"/>
+    <w:lsdException w:name="HTML Sample" w:semiHidden="1" w:unhideWhenUsed="1"/>
+    <w:lsdException w:name="HTML Typewriter" w:semiHidden="1" w:unhideWhenUsed="1"/>
+    <w:lsdException w:name="HTML Variable" w:semiHidden="1" w:unhideWhenUsed="1"/>
+    <w:lsdException w:name="Normal Table" w:semiHidden="1" w:unhideWhenUsed="1" w:qFormat="1"/>
+    <w:lsdException w:name="annotation subject" w:semiHidden="1" w:unhideWhenUsed="1"/>
+    <w:lsdException w:name="No List" w:semiHidden="1" w:unhideWhenUsed="1"/>
+    <w:lsdException w:name="Outline List 1" w:semiHidden="1" w:unhideWhenUsed="1"/>
+    <w:lsdException w:name="Outline List 2" w:semiHidden="1" w:unhideWhenUsed="1"/>
+    <w:lsdException w:name="Outline List 3" w:semiHidden="1" w:unhideWhenUsed="1"/>
+    <w:lsdException w:name="Table Simple 1" w:semiHidden="1" w:unhideWhenUsed="1"/>
+    <w:lsdException w:name="Table Simple 2" w:semiHidden="1" w:unhideWhenUsed="1"/>
+    <w:lsdException w:name="Table Simple 3" w:semiHidden="1" w:unhideWhenUsed="1"/>
+    <w:lsdException w:name="Table Classic 1" w:semiHidden="1" w:unhideWhenUsed="1"/>
+    <w:lsdException w:name="Table Classic 2" w:semiHidden="1" w:unhideWhenUsed="1"/>
+    <w:lsdException w:name="Table Classic 3" w:semiHidden="1" w:unhideWhenUsed="1"/>
+    <w:lsdException w:name="Table Classic 4" w:semiHidden="1" w:unhideWhenUsed="1"/>
+    <w:lsdException w:name="Table Colorful 1" w:semiHidden="1" w:unhideWhenUsed="1"/>
+    <w:lsdException w:name="Table Colorful 2" w:semiHidden="1" w:unhideWhenUsed="1"/>
+    <w:lsdException w:name="Table Colorful 3" w:semiHidden="1" w:unhideWhenUsed="1"/>
+    <w:lsdException w:name="Table Columns 1" w:semiHidden="1" w:unhideWhenUsed="1"/>
+    <w:lsdException w:name="Table Columns 2" w:semiHidden="1" w:unhideWhenUsed="1"/>
+    <w:lsdException w:name="Table Columns 3" w:semiHidden="1" w:unhideWhenUsed="1"/>
+    <w:lsdException w:name="Table Columns 4" w:semiHidden="1" w:unhideWhenUsed="1"/>
+    <w:lsdException w:name="Table Columns 5" w:semiHidden="1" w:unhideWhenUsed="1"/>
+    <w:lsdException w:name="Table Grid 1" w:semiHidden="1" w:unhideWhenUsed="1"/>
+    <w:lsdException w:name="Table Grid 2" w:semiHidden="1" w:unhideWhenUsed="1"/>
+    <w:lsdException w:name="Table Grid 3" w:semiHidden="1" w:unhideWhenUsed="1"/>
+    <w:lsdException w:name="Table Grid 4" w:semiHidden="1" w:unhideWhenUsed="1"/>
+    <w:lsdException w:name="Table Grid 5" w:semiHidden="1" w:unhideWhenUsed="1"/>
+    <w:lsdException w:name="Table Grid 6" w:semiHidden="1" w:unhideWhenUsed="1"/>
+    <w:lsdException w:name="Table Grid 7" w:semiHidden="1" w:unhideWhenUsed="1"/>
+    <w:lsdException w:name="Table Grid 8" w:semiHidden="1" w:unhideWhenUsed="1"/>
+    <w:lsdException w:name="Table List 1" w:semiHidden="1" w:unhideWhenUsed="1"/>
+    <w:lsdException w:name="Table List 2" w:semiHidden="1" w:unhideWhenUsed="1"/>
+    <w:lsdException w:name="Table List 3" w:semiHidden="1" w:unhideWhenUsed="1"/>
+    <w:lsdException w:name="Table List 4" w:semiHidden="1" w:unhideWhenUsed="1"/>
+    <w:lsdException w:name="Table List 5" w:semiHidden="1" w:unhideWhenUsed="1"/>
+    <w:lsdException w:name="Table List 6" w:semiHidden="1" w:unhideWhenUsed="1"/>
+    <w:lsdException w:name="Table List 7" w:semiHidden="1" w:unhideWhenUsed="1"/>
+    <w:lsdException w:name="Table List 8" w:semiHidden="1" w:unhideWhenUsed="1"/>
+    <w:lsdException w:name="Table 3D effects 1" w:semiHidden="1" w:unhideWhenUsed="1"/>
+    <w:lsdException w:name="Table 3D effects 2" w:semiHidden="1" w:unhideWhenUsed="1"/>
+    <w:lsdException w:name="Table 3D effects 3" w:semiHidden="1" w:unhideWhenUsed="1"/>
+    <w:lsdException w:name="Table Contemporary" w:semiHidden="1" w:unhideWhenUsed="1"/>
+    <w:lsdException w:name="Table Elegant" w:semiHidden="1" w:unhideWhenUsed="1"/>
+    <w:lsdException w:name="Table Professional" w:semiHidden="1" w:unhideWhenUsed="1"/>
+    <w:lsdException w:name="Table Subtle 1" w:semiHidden="1" w:unhideWhenUsed="1"/>
+    <w:lsdException w:name="Table Subtle 2" w:semiHidden="1" w:unhideWhenUsed="1"/>
+    <w:lsdException w:name="Table Web 1" w:semiHidden="1" w:unhideWhenUsed="1"/>
+    <w:lsdException w:name="Table Web 2" w:semiHidden="1" w:unhideWhenUsed="1"/>
+    <w:lsdException w:name="Table Web 3" w:semiHidden="1" w:unhideWhenUsed="1"/>
+    <w:lsdException w:name="Balloon Text" w:semiHidden="1" w:unhideWhenUsed="1"/>
+    <w:lsdException w:name="Table Grid" w:uiPriority="39" w:qFormat="1"/>
+    <w:lsdException w:name="Table Theme" w:semiHidden="1" w:unhideWhenUsed="1"/>
+    <w:lsdException w:name="Placeholder Text" w:semiHidden="1" w:unhideWhenUsed="1"/>
+    <w:lsdException w:name="No Spacing" w:semiHidden="1" w:unhideWhenUsed="1"/>
+    <w:lsdException w:name="Light Shading"/>
+    <w:lsdException w:name="Light List"/>
+    <w:lsdException w:name="Light Grid"/>
+    <w:lsdException w:name="Medium Shading 1"/>
+    <w:lsdException w:name="Medium Shading 2"/>
+    <w:lsdException w:name="Medium List 1"/>
+    <w:lsdException w:name="Medium List 2"/>
+    <w:lsdException w:name="Medium Grid 1"/>
+    <w:lsdException w:name="Medium Grid 2"/>
+    <w:lsdException w:name="Medium Grid 3"/>
+    <w:lsdException w:name="Dark List"/>
+    <w:lsdException w:name="Colorful Shading"/>
+    <w:lsdException w:name="Colorful List"/>
+    <w:lsdException w:name="Colorful Grid"/>
+    <w:lsdException w:name="Light Shading Accent 1"/>
+    <w:lsdException w:name="Light List Accent 1"/>
+    <w:lsdException w:name="Light Grid Accent 1"/>
+    <w:lsdException w:name="Medium Shading 1 Accent 1"/>
+    <w:lsdException w:name="Medium Shading 2 Accent 1"/>
+    <w:lsdException w:name="Medium List 1 Accent 1"/>
+    <w:lsdException w:name="Revision" w:semiHidden="1" w:unhideWhenUsed="1"/>
+    <w:lsdException w:name="List Paragraph" w:semiHidden="1" w:unhideWhenUsed="1"/>
+    <w:lsdException w:name="Quote" w:semiHidden="1" w:unhideWhenUsed="1"/>
+    <w:lsdException w:name="Intense Quote" w:semiHidden="1" w:unhideWhenUsed="1"/>
+    <w:lsdException w:name="Medium List 2 Accent 1"/>
+    <w:lsdException w:name="Medium Grid 1 Accent 1"/>
+    <w:lsdException w:name="Medium Grid 2 Accent 1"/>
+    <w:lsdException w:name="Medium Grid 3 Accent 1"/>
+    <w:lsdException w:name="Dark List Accent 1"/>
+    <w:lsdException w:name="Colorful Shading Accent 1"/>
+    <w:lsdException w:name="Colorful List Accent 1"/>
+    <w:lsdException w:name="Colorful Grid Accent 1"/>
+    <w:lsdException w:name="Light Shading Accent 2"/>
+    <w:lsdException w:name="Light List Accent 2"/>
+    <w:lsdException w:name="Light Grid Accent 2"/>
+    <w:lsdException w:name="Medium Shading 1 Accent 2"/>
+    <w:lsdException w:name="Medium Shading 2 Accent 2"/>
+    <w:lsdException w:name="Medium List 1 Accent 2"/>
+    <w:lsdException w:name="Medium List 2 Accent 2"/>
+    <w:lsdException w:name="Medium Grid 1 Accent 2"/>
+    <w:lsdException w:name="Medium Grid 2 Accent 2"/>
+    <w:lsdException w:name="Medium Grid 3 Accent 2"/>
+    <w:lsdException w:name="Dark List Accent 2"/>
+    <w:lsdException w:name="Colorful Shading Accent 2"/>
+    <w:lsdException w:name="Colorful List Accent 2"/>
+    <w:lsdException w:name="Colorful Grid Accent 2"/>
+    <w:lsdException w:name="Light Shading Accent 3"/>
+    <w:lsdException w:name="Light List Accent 3"/>
+    <w:lsdException w:name="Light Grid Accent 3"/>
+    <w:lsdException w:name="Medium Shading 1 Accent 3"/>
+    <w:lsdException w:name="Medium Shading 2 Accent 3"/>
+    <w:lsdException w:name="Medium List 1 Accent 3"/>
+    <w:lsdException w:name="Medium List 2 Accent 3"/>
+    <w:lsdException w:name="Medium Grid 1 Accent 3"/>
+    <w:lsdException w:name="Medium Grid 2 Accent 3"/>
+    <w:lsdException w:name="Medium Grid 3 Accent 3"/>
+    <w:lsdException w:name="Dark List Accent 3"/>
+    <w:lsdException w:name="Colorful Shading Accent 3"/>
+    <w:lsdException w:name="Colorful List Accent 3"/>
+    <w:lsdException w:name="Colorful Grid Accent 3"/>
+    <w:lsdException w:name="Light Shading Accent 4"/>
+    <w:lsdException w:name="Light List Accent 4"/>
+    <w:lsdException w:name="Light Grid Accent 4"/>
+    <w:lsdException w:name="Medium Shading 1 Accent 4"/>
+    <w:lsdException w:name="Medium Shading 2 Accent 4"/>
+    <w:lsdException w:name="Medium List 1 Accent 4"/>
+    <w:lsdException w:name="Medium List 2 Accent 4"/>
+    <w:lsdException w:name="Medium Grid 1 Accent 4"/>
+    <w:lsdException w:name="Medium Grid 2 Accent 4"/>
+    <w:lsdException w:name="Medium Grid 3 Accent 4"/>
+    <w:lsdException w:name="Dark List Accent 4"/>
+    <w:lsdException w:name="Colorful Shading Accent 4"/>
+    <w:lsdException w:name="Colorful List Accent 4"/>
+    <w:lsdException w:name="Colorful Grid Accent 4"/>
+    <w:lsdException w:name="Light Shading Accent 5"/>
+    <w:lsdException w:name="Light List Accent 5"/>
+    <w:lsdException w:name="Light Grid Accent 5"/>
+    <w:lsdException w:name="Medium Shading 1 Accent 5"/>
+    <w:lsdException w:name="Medium Shading 2 Accent 5"/>
+    <w:lsdException w:name="Medium List 1 Accent 5"/>
+    <w:lsdException w:name="Medium List 2 Accent 5"/>
+    <w:lsdException w:name="Medium Grid 1 Accent 5"/>
+    <w:lsdException w:name="Medium Grid 2 Accent 5"/>
+    <w:lsdException w:name="Medium Grid 3 Accent 5"/>
+    <w:lsdException w:name="Dark List Accent 5"/>
+    <w:lsdException w:name="Colorful Shading Accent 5"/>
+    <w:lsdException w:name="Colorful List Accent 5"/>
+    <w:lsdException w:name="Colorful Grid Accent 5"/>
+    <w:lsdException w:name="Light Shading Accent 6"/>
+    <w:lsdException w:name="Light List Accent 6"/>
+    <w:lsdException w:name="Light Grid Accent 6"/>
+    <w:lsdException w:name="Medium Shading 1 Accent 6"/>
+    <w:lsdException w:name="Medium Shading 2 Accent 6"/>
+    <w:lsdException w:name="Medium List 1 Accent 6"/>
+    <w:lsdException w:name="Medium List 2 Accent 6"/>
+    <w:lsdException w:name="Medium Grid 1 Accent 6"/>
+    <w:lsdException w:name="Medium Grid 2 Accent 6"/>
+    <w:lsdException w:name="Medium Grid 3 Accent 6"/>
+    <w:lsdException w:name="Dark List Accent 6"/>
+    <w:lsdException w:name="Colorful Shading Accent 6"/>
+    <w:lsdException w:name="Colorful List Accent 6"/>
+    <w:lsdException w:name="Colorful Grid Accent 6"/>
+    <w:lsdException w:name="Subtle Emphasis" w:uiPriority="19" w:qFormat="1"/>
+    <w:lsdException w:name="Intense Emphasis" w:uiPriority="21" w:qFormat="1"/>
+    <w:lsdException w:name="Subtle Reference" w:uiPriority="31" w:qFormat="1"/>
+    <w:lsdException w:name="Intense Reference" w:uiPriority="32" w:qFormat="1"/>
+    <w:lsdException w:name="Book Title" w:uiPriority="33" w:qFormat="1"/>
+    <w:lsdException w:name="Bibliography" w:semiHidden="1" w:uiPriority="37" w:unhideWhenUsed="1"/>
+    <w:lsdException w:name="TOC Heading" w:semiHidden="1" w:uiPriority="39" w:unhideWhenUsed="1" w:qFormat="1"/>
+    <w:lsdException w:name="Plain Table 1" w:uiPriority="41"/>
+    <w:lsdException w:name="Plain Table 2" w:uiPriority="42"/>
+    <w:lsdException w:name="Plain Table 3" w:uiPriority="43"/>
+    <w:lsdException w:name="Plain Table 4" w:uiPriority="44"/>
+    <w:lsdException w:name="Plain Table 5" w:uiPriority="45"/>
+    <w:lsdException w:name="Grid Table Light" w:uiPriority="40"/>
+    <w:lsdException w:name="Grid Table 1 Light" w:uiPriority="46"/>
+    <w:lsdException w:name="Grid Table 2" w:uiPriority="47"/>
+    <w:lsdException w:name="Grid Table 3" w:uiPriority="48"/>
+    <w:lsdException w:name="Grid Table 4" w:uiPriority="49"/>
+    <w:lsdException w:name="Grid Table 5 Dark" w:uiPriority="50"/>
+    <w:lsdException w:name="Grid Table 6 Colorful" w:uiPriority="51"/>
+    <w:lsdException w:name="Grid Table 7 Colorful" w:uiPriority="52"/>
+    <w:lsdException w:name="Grid Table 1 Light Accent 1" w:uiPriority="46"/>
+    <w:lsdException w:name="Grid Table 2 Accent 1" w:uiPriority="47"/>
+    <w:lsdException w:name="Grid Table 3 Accent 1" w:uiPriority="48"/>
+    <w:lsdException w:name="Grid Table 4 Accent 1" w:uiPriority="49"/>
+    <w:lsdException w:name="Grid Table 5 Dark Accent 1" w:uiPriority="50"/>
+    <w:lsdException w:name="Grid Table 6 Colorful Accent 1" w:uiPriority="51"/>
+    <w:lsdException w:name="Grid Table 7 Colorful Accent 1" w:uiPriority="52"/>
+    <w:lsdException w:name="Grid Table 1 Light Accent 2" w:uiPriority="46"/>
+    <w:lsdException w:name="Grid Table 2 Accent 2" w:uiPriority="47"/>
+    <w:lsdException w:name="Grid Table 3 Accent 2" w:uiPriority="48"/>
+    <w:lsdException w:name="Grid Table 4 Accent 2" w:uiPriority="49"/>
+    <w:lsdException w:name="Grid Table 5 Dark Accent 2" w:uiPriority="50"/>
+    <w:lsdException w:name="Grid Table 6 Colorful Accent 2" w:uiPriority="51"/>
+    <w:lsdException w:name="Grid Table 7 Colorful Accent 2" w:uiPriority="52"/>
+    <w:lsdException w:name="Grid Table 1 Light Accent 3" w:uiPriority="46"/>
+    <w:lsdException w:name="Grid Table 2 Accent 3" w:uiPriority="47"/>
+    <w:lsdException w:name="Grid Table 3 Accent 3" w:uiPriority="48"/>
+    <w:lsdException w:name="Grid Table 4 Accent 3" w:uiPriority="49"/>
+    <w:lsdException w:name="Grid Table 5 Dark Accent 3" w:uiPriority="50"/>
+    <w:lsdException w:name="Grid Table 6 Colorful Accent 3" w:uiPriority="51"/>
+    <w:lsdException w:name="Grid Table 7 Colorful Accent 3" w:uiPriority="52"/>
+    <w:lsdException w:name="Grid Table 1 Light Accent 4" w:uiPriority="46"/>
+    <w:lsdException w:name="Grid Table 2 Accent 4" w:uiPriority="47"/>
+    <w:lsdException w:name="Grid Table 3 Accent 4" w:uiPriority="48"/>
+    <w:lsdException w:name="Grid Table 4 Accent 4" w:uiPriority="49"/>
+    <w:lsdException w:name="Grid Table 5 Dark Accent 4" w:uiPriority="50"/>
+    <w:lsdException w:name="Grid Table 6 Colorful Accent 4" w:uiPriority="51"/>
+    <w:lsdException w:name="Grid Table 7 Colorful Accent 4" w:uiPriority="52"/>
+    <w:lsdException w:name="Grid Table 1 Light Accent 5" w:uiPriority="46"/>
+    <w:lsdException w:name="Grid Table 2 Accent 5" w:uiPriority="47"/>
+    <w:lsdException w:name="Grid Table 3 Accent 5" w:uiPriority="48"/>
+    <w:lsdException w:name="Grid Table 4 Accent 5" w:uiPriority="49"/>
+    <w:lsdException w:name="Grid Table 5 Dark Accent 5" w:uiPriority="50"/>
+    <w:lsdException w:name="Grid Table 6 Colorful Accent 5" w:uiPriority="51"/>
+    <w:lsdException w:name="Grid Table 7 Colorful Accent 5" w:uiPriority="52"/>
+    <w:lsdException w:name="Grid Table 1 Light Accent 6" w:uiPriority="46"/>
+    <w:lsdException w:name="Grid Table 2 Accent 6" w:uiPriority="47"/>
+    <w:lsdException w:name="Grid Table 3 Accent 6" w:uiPriority="48"/>
+    <w:lsdException w:name="Grid Table 4 Accent 6" w:uiPriority="49"/>
+    <w:lsdException w:name="Grid Table 5 Dark Accent 6" w:uiPriority="50"/>
+    <w:lsdException w:name="Grid Table 6 Colorful Accent 6" w:uiPriority="51"/>
+    <w:lsdException w:name="Grid Table 7 Colorful Accent 6" w:uiPriority="52"/>
+    <w:lsdException w:name="List Table 1 Light" w:uiPriority="46"/>
+    <w:lsdException w:name="List Table 2" w:uiPriority="47"/>
+    <w:lsdException w:name="List Table 3" w:uiPriority="48"/>
+    <w:lsdException w:name="List Table 4" w:uiPriority="49"/>
+    <w:lsdException w:name="List Table 5 Dark" w:uiPriority="50"/>
+    <w:lsdException w:name="List Table 6 Colorful" w:uiPriority="51"/>
+    <w:lsdException w:name="List Table 7 Colorful" w:uiPriority="52"/>
+    <w:lsdException w:name="List Table 1 Light Accent 1" w:uiPriority="46"/>
+    <w:lsdException w:name="List Table 2 Accent 1" w:uiPriority="47"/>
+    <w:lsdException w:name="List Table 3 Accent 1" w:uiPriority="48"/>
+    <w:lsdException w:name="List Table 4 Accent 1" w:uiPriority="49"/>
+    <w:lsdException w:name="List Table 5 Dark Accent 1" w:uiPriority="50"/>
+    <w:lsdException w:name="List Table 6 Colorful Accent 1" w:uiPriority="51"/>
+    <w:lsdException w:name="List Table 7 Colorful Accent 1" w:uiPriority="52"/>
+    <w:lsdException w:name="List Table 1 Light Accent 2" w:uiPriority="46"/>
+    <w:lsdException w:name="List Table 2 Accent 2" w:uiPriority="47"/>
+    <w:lsdException w:name="List Table 3 Accent 2" w:uiPriority="48"/>
+    <w:lsdException w:name="List Table 4 Accent 2" w:uiPriority="49"/>
+    <w:lsdException w:name="List Table 5 Dark Accent 2" w:uiPriority="50"/>
+    <w:lsdException w:name="List Table 6 Colorful Accent 2" w:uiPriority="51"/>
+    <w:lsdException w:name="List Table 7 Colorful Accent 2" w:uiPriority="52"/>
+    <w:lsdException w:name="List Table 1 Light Accent 3" w:uiPriority="46"/>
+    <w:lsdException w:name="List Table 2 Accent 3" w:uiPriority="47"/>
+    <w:lsdException w:name="List Table 3 Accent 3" w:uiPriority="48"/>
+    <w:lsdException w:name="List Table 4 Accent 3" w:uiPriority="49"/>
+    <w:lsdException w:name="List Table 5 Dark Accent 3" w:uiPriority="50"/>
+    <w:lsdException w:name="List Table 6 Colorful Accent 3" w:uiPriority="51"/>
+    <w:lsdException w:name="List Table 7 Colorful Accent 3" w:uiPriority="52"/>
+    <w:lsdException w:name="List Table 1 Light Accent 4" w:uiPriority="46"/>
+    <w:lsdException w:name="List Table 2 Accent 4" w:uiPriority="47"/>
+    <w:lsdException w:name="List Table 3 Accent 4" w:uiPriority="48"/>
+    <w:lsdException w:name="List Table 4 Accent 4" w:uiPriority="49"/>
+    <w:lsdException w:name="List Table 5 Dark Accent 4" w:uiPriority="50"/>
+    <w:lsdException w:name="List Table 6 Colorful Accent 4" w:uiPriority="51"/>
+    <w:lsdException w:name="List Table 7 Colorful Accent 4" w:uiPriority="52"/>
+    <w:lsdException w:name="List Table 1 Light Accent 5" w:uiPriority="46"/>
+    <w:lsdException w:name="List Table 2 Accent 5" w:uiPriority="47"/>
+    <w:lsdException w:name="List Table 3 Accent 5" w:uiPriority="48"/>
+    <w:lsdException w:name="List Table 4 Accent 5" w:uiPriority="49"/>
+    <w:lsdException w:name="List Table 5 Dark Accent 5" w:uiPriority="50"/>
+    <w:lsdException w:name="List Table 6 Colorful Accent 5" w:uiPriority="51"/>
+    <w:lsdException w:name="List Table 7 Colorful Accent 5" w:uiPriority="52"/>
+    <w:lsdException w:name="List Table 1 Light Accent 6" w:uiPriority="46"/>
+    <w:lsdException w:name="List Table 2 Accent 6" w:uiPriority="47"/>
+    <w:lsdException w:name="List Table 3 Accent 6" w:uiPriority="48"/>
+    <w:lsdException w:name="List Table 4 Accent 6" w:uiPriority="49"/>
+    <w:lsdException w:name="List Table 5 Dark Accent 6" w:uiPriority="50"/>
+    <w:lsdException w:name="List Table 6 Colorful Accent 6" w:uiPriority="51"/>
+    <w:lsdException w:name="List Table 7 Colorful Accent 6" w:uiPriority="52"/>
+    <w:lsdException w:name="Mention" w:semiHidden="1" w:unhideWhenUsed="1"/>
+    <w:lsdException w:name="Smart Hyperlink" w:semiHidden="1" w:unhideWhenUsed="1"/>
+    <w:lsdException w:name="Hashtag" w:semiHidden="1" w:unhideWhenUsed="1"/>
+    <w:lsdException w:name="Unresolved Mention" w:semiHidden="1" w:unhideWhenUsed="1"/>
+    <w:lsdException w:name="Smart Link" w:semiHidden="1" w:unhideWhenUsed="1"/>
   </w:latentStyles>
-  <w:style w:type="paragraph" w:default="1" w:styleId="1">
+  <w:style w:type="paragraph" w:default="1" w:styleId="a">
     <w:name w:val="Normal"/>
     <w:qFormat/>
-    <w:uiPriority w:val="0"/>
     <w:pPr>
       <w:widowControl w:val="0"/>
       <w:suppressAutoHyphens/>
       <w:textAlignment w:val="baseline"/>
     </w:pPr>
     <w:rPr>
-      <w:rFonts w:ascii="Times New Roman" w:hAnsi="Times New Roman" w:eastAsia="Andale Sans UI" w:cs="Tahoma"/>
+      <w:rFonts w:eastAsia="Andale Sans UI" w:cs="Tahoma"/>
       <w:kern w:val="1"/>
       <w:sz w:val="24"/>
       <w:szCs w:val="24"/>
       <w:lang w:val="en-US" w:eastAsia="zh-CN" w:bidi="en-US"/>
     </w:rPr>
   </w:style>
-  <w:style w:type="paragraph" w:styleId="2">
+  <w:style w:type="paragraph" w:styleId="1">
     <w:name w:val="heading 1"/>
-    <w:basedOn w:val="3"/>
-    <w:next w:val="4"/>
+    <w:basedOn w:val="10"/>
+    <w:next w:val="a0"/>
     <w:qFormat/>
-    <w:uiPriority w:val="0"/>
     <w:pPr>
       <w:numPr>
-        <w:ilvl w:val="0"/>
         <w:numId w:val="1"/>
       </w:numPr>
       <w:outlineLvl w:val="0"/>
@@ -3122,12 +2924,11 @@
       <w:szCs w:val="36"/>
     </w:rPr>
   </w:style>
-  <w:style w:type="paragraph" w:styleId="5">
+  <w:style w:type="paragraph" w:styleId="2">
     <w:name w:val="heading 2"/>
-    <w:basedOn w:val="3"/>
-    <w:next w:val="4"/>
+    <w:basedOn w:val="10"/>
+    <w:next w:val="a0"/>
     <w:qFormat/>
-    <w:uiPriority w:val="0"/>
     <w:pPr>
       <w:numPr>
         <w:ilvl w:val="1"/>
@@ -3143,12 +2944,11 @@
       <w:szCs w:val="32"/>
     </w:rPr>
   </w:style>
-  <w:style w:type="paragraph" w:styleId="6">
+  <w:style w:type="paragraph" w:styleId="3">
     <w:name w:val="heading 3"/>
-    <w:basedOn w:val="3"/>
-    <w:next w:val="4"/>
+    <w:basedOn w:val="10"/>
+    <w:next w:val="a0"/>
     <w:qFormat/>
-    <w:uiPriority w:val="0"/>
     <w:pPr>
       <w:numPr>
         <w:ilvl w:val="2"/>
@@ -3162,20 +2962,19 @@
       <w:bCs/>
     </w:rPr>
   </w:style>
-  <w:style w:type="character" w:default="1" w:styleId="7">
+  <w:style w:type="character" w:default="1" w:styleId="a1">
     <w:name w:val="Default Paragraph Font"/>
+    <w:uiPriority w:val="1"/>
     <w:semiHidden/>
     <w:unhideWhenUsed/>
-    <w:qFormat/>
-    <w:uiPriority w:val="1"/>
-  </w:style>
-  <w:style w:type="table" w:default="1" w:styleId="8">
+  </w:style>
+  <w:style w:type="table" w:default="1" w:styleId="a2">
     <w:name w:val="Normal Table"/>
+    <w:uiPriority w:val="99"/>
     <w:semiHidden/>
     <w:unhideWhenUsed/>
-    <w:qFormat/>
-    <w:uiPriority w:val="99"/>
     <w:tblPr>
+      <w:tblInd w:w="0" w:type="dxa"/>
       <w:tblCellMar>
         <w:top w:w="0" w:type="dxa"/>
         <w:left w:w="108" w:type="dxa"/>
@@ -3184,70 +2983,70 @@
       </w:tblCellMar>
     </w:tblPr>
   </w:style>
-  <w:style w:type="paragraph" w:customStyle="1" w:styleId="3">
+  <w:style w:type="numbering" w:default="1" w:styleId="a3">
+    <w:name w:val="No List"/>
+    <w:uiPriority w:val="99"/>
+    <w:semiHidden/>
+    <w:unhideWhenUsed/>
+  </w:style>
+  <w:style w:type="paragraph" w:customStyle="1" w:styleId="10">
     <w:name w:val="Заголовок1"/>
-    <w:basedOn w:val="1"/>
-    <w:next w:val="4"/>
+    <w:basedOn w:val="a"/>
+    <w:next w:val="a0"/>
     <w:qFormat/>
-    <w:uiPriority w:val="0"/>
     <w:pPr>
       <w:keepNext/>
       <w:spacing w:before="240" w:after="120"/>
     </w:pPr>
     <w:rPr>
-      <w:rFonts w:ascii="Liberation Sans" w:hAnsi="Liberation Sans" w:eastAsia="Microsoft YaHei" w:cs="Arial Unicode MS"/>
+      <w:rFonts w:ascii="Liberation Sans" w:eastAsia="Microsoft YaHei" w:hAnsi="Liberation Sans" w:cs="Arial Unicode MS"/>
       <w:sz w:val="28"/>
       <w:szCs w:val="28"/>
     </w:rPr>
   </w:style>
-  <w:style w:type="paragraph" w:styleId="4">
+  <w:style w:type="paragraph" w:styleId="a0">
     <w:name w:val="Body Text"/>
-    <w:basedOn w:val="1"/>
-    <w:uiPriority w:val="0"/>
+    <w:basedOn w:val="a"/>
     <w:pPr>
       <w:spacing w:after="140" w:line="288" w:lineRule="auto"/>
     </w:pPr>
   </w:style>
-  <w:style w:type="character" w:styleId="9">
+  <w:style w:type="character" w:styleId="a4">
     <w:name w:val="FollowedHyperlink"/>
+    <w:uiPriority w:val="99"/>
     <w:unhideWhenUsed/>
     <w:qFormat/>
-    <w:uiPriority w:val="99"/>
     <w:rPr>
       <w:color w:val="954F72"/>
       <w:u w:val="single"/>
     </w:rPr>
   </w:style>
-  <w:style w:type="character" w:styleId="10">
+  <w:style w:type="character" w:styleId="a5">
     <w:name w:val="footnote reference"/>
     <w:qFormat/>
-    <w:uiPriority w:val="0"/>
     <w:rPr>
       <w:vertAlign w:val="superscript"/>
     </w:rPr>
   </w:style>
-  <w:style w:type="character" w:styleId="11">
+  <w:style w:type="character" w:styleId="a6">
     <w:name w:val="endnote reference"/>
     <w:qFormat/>
-    <w:uiPriority w:val="0"/>
     <w:rPr>
       <w:vertAlign w:val="superscript"/>
     </w:rPr>
   </w:style>
-  <w:style w:type="character" w:styleId="12">
+  <w:style w:type="character" w:styleId="a7">
     <w:name w:val="Hyperlink"/>
-    <w:uiPriority w:val="0"/>
     <w:rPr>
       <w:color w:val="0563C1"/>
       <w:u w:val="single"/>
     </w:rPr>
   </w:style>
-  <w:style w:type="paragraph" w:styleId="13">
+  <w:style w:type="paragraph" w:styleId="a8">
     <w:name w:val="caption"/>
-    <w:basedOn w:val="1"/>
-    <w:next w:val="1"/>
+    <w:basedOn w:val="a"/>
+    <w:next w:val="a"/>
     <w:qFormat/>
-    <w:uiPriority w:val="0"/>
     <w:pPr>
       <w:suppressLineNumbers/>
       <w:spacing w:before="120" w:after="120"/>
@@ -3258,21 +3057,20 @@
       <w:iCs/>
     </w:rPr>
   </w:style>
-  <w:style w:type="paragraph" w:styleId="14">
+  <w:style w:type="paragraph" w:styleId="a9">
     <w:name w:val="footnote text"/>
-    <w:basedOn w:val="1"/>
-    <w:uiPriority w:val="0"/>
+    <w:basedOn w:val="a"/>
     <w:rPr>
       <w:sz w:val="20"/>
       <w:szCs w:val="20"/>
     </w:rPr>
   </w:style>
-  <w:style w:type="paragraph" w:styleId="15">
+  <w:style w:type="paragraph" w:styleId="aa">
     <w:name w:val="header"/>
-    <w:basedOn w:val="1"/>
-    <w:link w:val="81"/>
+    <w:basedOn w:val="a"/>
+    <w:link w:val="ab"/>
+    <w:uiPriority w:val="99"/>
     <w:unhideWhenUsed/>
-    <w:uiPriority w:val="99"/>
     <w:pPr>
       <w:tabs>
         <w:tab w:val="center" w:pos="4677"/>
@@ -3280,12 +3078,11 @@
       </w:tabs>
     </w:pPr>
   </w:style>
-  <w:style w:type="paragraph" w:styleId="16">
+  <w:style w:type="paragraph" w:styleId="ac">
     <w:name w:val="Title"/>
-    <w:basedOn w:val="3"/>
-    <w:next w:val="4"/>
+    <w:basedOn w:val="10"/>
+    <w:next w:val="a0"/>
     <w:qFormat/>
-    <w:uiPriority w:val="0"/>
     <w:pPr>
       <w:jc w:val="center"/>
     </w:pPr>
@@ -3296,13 +3093,13 @@
       <w:szCs w:val="56"/>
     </w:rPr>
   </w:style>
-  <w:style w:type="paragraph" w:styleId="17">
+  <w:style w:type="paragraph" w:styleId="ad">
     <w:name w:val="footer"/>
-    <w:basedOn w:val="1"/>
-    <w:link w:val="82"/>
+    <w:basedOn w:val="a"/>
+    <w:link w:val="ae"/>
+    <w:uiPriority w:val="99"/>
     <w:unhideWhenUsed/>
     <w:qFormat/>
-    <w:uiPriority w:val="99"/>
     <w:pPr>
       <w:tabs>
         <w:tab w:val="center" w:pos="4677"/>
@@ -3310,42 +3107,38 @@
       </w:tabs>
     </w:pPr>
   </w:style>
-  <w:style w:type="paragraph" w:styleId="18">
+  <w:style w:type="paragraph" w:styleId="af">
     <w:name w:val="List"/>
-    <w:basedOn w:val="19"/>
+    <w:basedOn w:val="Textbody"/>
     <w:qFormat/>
-    <w:uiPriority w:val="0"/>
-  </w:style>
-  <w:style w:type="paragraph" w:customStyle="1" w:styleId="19">
+  </w:style>
+  <w:style w:type="paragraph" w:customStyle="1" w:styleId="Textbody">
     <w:name w:val="Text body"/>
-    <w:basedOn w:val="20"/>
+    <w:basedOn w:val="Standard"/>
     <w:qFormat/>
-    <w:uiPriority w:val="0"/>
     <w:pPr>
       <w:spacing w:after="120"/>
     </w:pPr>
   </w:style>
-  <w:style w:type="paragraph" w:customStyle="1" w:styleId="20">
+  <w:style w:type="paragraph" w:customStyle="1" w:styleId="Standard">
     <w:name w:val="Standard"/>
-    <w:uiPriority w:val="0"/>
     <w:pPr>
       <w:widowControl w:val="0"/>
       <w:suppressAutoHyphens/>
       <w:textAlignment w:val="baseline"/>
     </w:pPr>
     <w:rPr>
-      <w:rFonts w:ascii="Times New Roman" w:hAnsi="Times New Roman" w:eastAsia="Andale Sans UI" w:cs="Tahoma"/>
+      <w:rFonts w:eastAsia="Andale Sans UI" w:cs="Tahoma"/>
       <w:kern w:val="1"/>
       <w:sz w:val="24"/>
       <w:szCs w:val="24"/>
       <w:lang w:val="en-US" w:eastAsia="zh-CN" w:bidi="en-US"/>
     </w:rPr>
   </w:style>
-  <w:style w:type="paragraph" w:styleId="21">
+  <w:style w:type="paragraph" w:styleId="af0">
     <w:name w:val="Normal (Web)"/>
-    <w:basedOn w:val="1"/>
+    <w:basedOn w:val="a"/>
     <w:qFormat/>
-    <w:uiPriority w:val="0"/>
     <w:pPr>
       <w:widowControl/>
       <w:suppressAutoHyphens w:val="0"/>
@@ -3357,12 +3150,11 @@
       <w:lang w:val="ru-RU" w:bidi="ar-SA"/>
     </w:rPr>
   </w:style>
-  <w:style w:type="paragraph" w:styleId="22">
+  <w:style w:type="paragraph" w:styleId="af1">
     <w:name w:val="Subtitle"/>
-    <w:basedOn w:val="3"/>
-    <w:next w:val="4"/>
+    <w:basedOn w:val="10"/>
+    <w:next w:val="a0"/>
     <w:qFormat/>
-    <w:uiPriority w:val="0"/>
     <w:pPr>
       <w:spacing w:before="60"/>
       <w:jc w:val="center"/>
@@ -3372,234 +3164,184 @@
       <w:szCs w:val="36"/>
     </w:rPr>
   </w:style>
-  <w:style w:type="table" w:styleId="23">
+  <w:style w:type="table" w:styleId="af2">
     <w:name w:val="Table Grid"/>
-    <w:basedOn w:val="8"/>
+    <w:basedOn w:val="a2"/>
+    <w:uiPriority w:val="39"/>
     <w:qFormat/>
-    <w:uiPriority w:val="39"/>
     <w:tblPr>
       <w:tblBorders>
-        <w:top w:val="single" w:color="auto" w:sz="4" w:space="0"/>
-        <w:left w:val="single" w:color="auto" w:sz="4" w:space="0"/>
-        <w:bottom w:val="single" w:color="auto" w:sz="4" w:space="0"/>
-        <w:right w:val="single" w:color="auto" w:sz="4" w:space="0"/>
-        <w:insideH w:val="single" w:color="auto" w:sz="4" w:space="0"/>
-        <w:insideV w:val="single" w:color="auto" w:sz="4" w:space="0"/>
+        <w:top w:val="single" w:sz="4" w:space="0" w:color="auto"/>
+        <w:left w:val="single" w:sz="4" w:space="0" w:color="auto"/>
+        <w:bottom w:val="single" w:sz="4" w:space="0" w:color="auto"/>
+        <w:right w:val="single" w:sz="4" w:space="0" w:color="auto"/>
+        <w:insideH w:val="single" w:sz="4" w:space="0" w:color="auto"/>
+        <w:insideV w:val="single" w:sz="4" w:space="0" w:color="auto"/>
       </w:tblBorders>
     </w:tblPr>
   </w:style>
-  <w:style w:type="character" w:customStyle="1" w:styleId="24">
+  <w:style w:type="character" w:customStyle="1" w:styleId="WW8Num1z0">
     <w:name w:val="WW8Num1z0"/>
     <w:qFormat/>
-    <w:uiPriority w:val="0"/>
-  </w:style>
-  <w:style w:type="character" w:customStyle="1" w:styleId="25">
+  </w:style>
+  <w:style w:type="character" w:customStyle="1" w:styleId="WW8Num1z1">
     <w:name w:val="WW8Num1z1"/>
     <w:qFormat/>
-    <w:uiPriority w:val="0"/>
-  </w:style>
-  <w:style w:type="character" w:customStyle="1" w:styleId="26">
+  </w:style>
+  <w:style w:type="character" w:customStyle="1" w:styleId="WW8Num1z2">
     <w:name w:val="WW8Num1z2"/>
     <w:qFormat/>
-    <w:uiPriority w:val="0"/>
-  </w:style>
-  <w:style w:type="character" w:customStyle="1" w:styleId="27">
+  </w:style>
+  <w:style w:type="character" w:customStyle="1" w:styleId="WW8Num1z3">
     <w:name w:val="WW8Num1z3"/>
     <w:qFormat/>
-    <w:uiPriority w:val="0"/>
-  </w:style>
-  <w:style w:type="character" w:customStyle="1" w:styleId="28">
+  </w:style>
+  <w:style w:type="character" w:customStyle="1" w:styleId="WW8Num1z4">
     <w:name w:val="WW8Num1z4"/>
-    <w:uiPriority w:val="0"/>
-  </w:style>
-  <w:style w:type="character" w:customStyle="1" w:styleId="29">
+  </w:style>
+  <w:style w:type="character" w:customStyle="1" w:styleId="WW8Num1z5">
     <w:name w:val="WW8Num1z5"/>
-    <w:uiPriority w:val="0"/>
-  </w:style>
-  <w:style w:type="character" w:customStyle="1" w:styleId="30">
+  </w:style>
+  <w:style w:type="character" w:customStyle="1" w:styleId="WW8Num1z6">
     <w:name w:val="WW8Num1z6"/>
-    <w:uiPriority w:val="0"/>
-  </w:style>
-  <w:style w:type="character" w:customStyle="1" w:styleId="31">
+  </w:style>
+  <w:style w:type="character" w:customStyle="1" w:styleId="WW8Num1z7">
     <w:name w:val="WW8Num1z7"/>
-    <w:uiPriority w:val="0"/>
-  </w:style>
-  <w:style w:type="character" w:customStyle="1" w:styleId="32">
+  </w:style>
+  <w:style w:type="character" w:customStyle="1" w:styleId="WW8Num1z8">
     <w:name w:val="WW8Num1z8"/>
-    <w:uiPriority w:val="0"/>
-  </w:style>
-  <w:style w:type="character" w:customStyle="1" w:styleId="33">
+  </w:style>
+  <w:style w:type="character" w:customStyle="1" w:styleId="WW8Num2z0">
     <w:name w:val="WW8Num2z0"/>
-    <w:uiPriority w:val="0"/>
-  </w:style>
-  <w:style w:type="character" w:customStyle="1" w:styleId="34">
+  </w:style>
+  <w:style w:type="character" w:customStyle="1" w:styleId="WW8Num2z1">
     <w:name w:val="WW8Num2z1"/>
-    <w:uiPriority w:val="0"/>
-  </w:style>
-  <w:style w:type="character" w:customStyle="1" w:styleId="35">
+  </w:style>
+  <w:style w:type="character" w:customStyle="1" w:styleId="WW8Num2z2">
     <w:name w:val="WW8Num2z2"/>
-    <w:uiPriority w:val="0"/>
-  </w:style>
-  <w:style w:type="character" w:customStyle="1" w:styleId="36">
+  </w:style>
+  <w:style w:type="character" w:customStyle="1" w:styleId="WW8Num2z3">
     <w:name w:val="WW8Num2z3"/>
-    <w:uiPriority w:val="0"/>
-  </w:style>
-  <w:style w:type="character" w:customStyle="1" w:styleId="37">
+  </w:style>
+  <w:style w:type="character" w:customStyle="1" w:styleId="WW8Num2z4">
     <w:name w:val="WW8Num2z4"/>
-    <w:uiPriority w:val="0"/>
-  </w:style>
-  <w:style w:type="character" w:customStyle="1" w:styleId="38">
+  </w:style>
+  <w:style w:type="character" w:customStyle="1" w:styleId="WW8Num2z5">
     <w:name w:val="WW8Num2z5"/>
-    <w:uiPriority w:val="0"/>
-  </w:style>
-  <w:style w:type="character" w:customStyle="1" w:styleId="39">
+  </w:style>
+  <w:style w:type="character" w:customStyle="1" w:styleId="WW8Num2z6">
     <w:name w:val="WW8Num2z6"/>
-    <w:uiPriority w:val="0"/>
-  </w:style>
-  <w:style w:type="character" w:customStyle="1" w:styleId="40">
+  </w:style>
+  <w:style w:type="character" w:customStyle="1" w:styleId="WW8Num2z7">
     <w:name w:val="WW8Num2z7"/>
-    <w:uiPriority w:val="0"/>
-  </w:style>
-  <w:style w:type="character" w:customStyle="1" w:styleId="41">
+  </w:style>
+  <w:style w:type="character" w:customStyle="1" w:styleId="WW8Num2z8">
     <w:name w:val="WW8Num2z8"/>
-    <w:uiPriority w:val="0"/>
-  </w:style>
-  <w:style w:type="character" w:customStyle="1" w:styleId="42">
+  </w:style>
+  <w:style w:type="character" w:customStyle="1" w:styleId="WW8Num3z0">
     <w:name w:val="WW8Num3z0"/>
-    <w:uiPriority w:val="0"/>
-  </w:style>
-  <w:style w:type="character" w:customStyle="1" w:styleId="43">
+  </w:style>
+  <w:style w:type="character" w:customStyle="1" w:styleId="WW8Num3z1">
     <w:name w:val="WW8Num3z1"/>
-    <w:uiPriority w:val="0"/>
-  </w:style>
-  <w:style w:type="character" w:customStyle="1" w:styleId="44">
+  </w:style>
+  <w:style w:type="character" w:customStyle="1" w:styleId="WW8Num3z2">
     <w:name w:val="WW8Num3z2"/>
-    <w:uiPriority w:val="0"/>
-  </w:style>
-  <w:style w:type="character" w:customStyle="1" w:styleId="45">
+  </w:style>
+  <w:style w:type="character" w:customStyle="1" w:styleId="WW8Num3z3">
     <w:name w:val="WW8Num3z3"/>
-    <w:uiPriority w:val="0"/>
-  </w:style>
-  <w:style w:type="character" w:customStyle="1" w:styleId="46">
+  </w:style>
+  <w:style w:type="character" w:customStyle="1" w:styleId="WW8Num3z4">
     <w:name w:val="WW8Num3z4"/>
     <w:qFormat/>
-    <w:uiPriority w:val="0"/>
-  </w:style>
-  <w:style w:type="character" w:customStyle="1" w:styleId="47">
+  </w:style>
+  <w:style w:type="character" w:customStyle="1" w:styleId="WW8Num3z5">
     <w:name w:val="WW8Num3z5"/>
-    <w:uiPriority w:val="0"/>
-  </w:style>
-  <w:style w:type="character" w:customStyle="1" w:styleId="48">
+  </w:style>
+  <w:style w:type="character" w:customStyle="1" w:styleId="WW8Num3z6">
     <w:name w:val="WW8Num3z6"/>
-    <w:uiPriority w:val="0"/>
-  </w:style>
-  <w:style w:type="character" w:customStyle="1" w:styleId="49">
+  </w:style>
+  <w:style w:type="character" w:customStyle="1" w:styleId="WW8Num3z7">
     <w:name w:val="WW8Num3z7"/>
-    <w:uiPriority w:val="0"/>
-  </w:style>
-  <w:style w:type="character" w:customStyle="1" w:styleId="50">
+  </w:style>
+  <w:style w:type="character" w:customStyle="1" w:styleId="WW8Num3z8">
     <w:name w:val="WW8Num3z8"/>
-    <w:uiPriority w:val="0"/>
-  </w:style>
-  <w:style w:type="character" w:customStyle="1" w:styleId="51">
+  </w:style>
+  <w:style w:type="character" w:customStyle="1" w:styleId="WW8Num4z0">
     <w:name w:val="WW8Num4z0"/>
-    <w:uiPriority w:val="0"/>
-  </w:style>
-  <w:style w:type="character" w:customStyle="1" w:styleId="52">
+  </w:style>
+  <w:style w:type="character" w:customStyle="1" w:styleId="WW8Num4z1">
     <w:name w:val="WW8Num4z1"/>
-    <w:uiPriority w:val="0"/>
-  </w:style>
-  <w:style w:type="character" w:customStyle="1" w:styleId="53">
+  </w:style>
+  <w:style w:type="character" w:customStyle="1" w:styleId="WW8Num4z2">
     <w:name w:val="WW8Num4z2"/>
-    <w:uiPriority w:val="0"/>
-  </w:style>
-  <w:style w:type="character" w:customStyle="1" w:styleId="54">
+  </w:style>
+  <w:style w:type="character" w:customStyle="1" w:styleId="WW8Num4z3">
     <w:name w:val="WW8Num4z3"/>
-    <w:uiPriority w:val="0"/>
-  </w:style>
-  <w:style w:type="character" w:customStyle="1" w:styleId="55">
+  </w:style>
+  <w:style w:type="character" w:customStyle="1" w:styleId="WW8Num4z4">
     <w:name w:val="WW8Num4z4"/>
-    <w:uiPriority w:val="0"/>
-  </w:style>
-  <w:style w:type="character" w:customStyle="1" w:styleId="56">
+  </w:style>
+  <w:style w:type="character" w:customStyle="1" w:styleId="WW8Num4z5">
     <w:name w:val="WW8Num4z5"/>
-    <w:uiPriority w:val="0"/>
-  </w:style>
-  <w:style w:type="character" w:customStyle="1" w:styleId="57">
+  </w:style>
+  <w:style w:type="character" w:customStyle="1" w:styleId="WW8Num4z6">
     <w:name w:val="WW8Num4z6"/>
-    <w:uiPriority w:val="0"/>
-  </w:style>
-  <w:style w:type="character" w:customStyle="1" w:styleId="58">
+  </w:style>
+  <w:style w:type="character" w:customStyle="1" w:styleId="WW8Num4z7">
     <w:name w:val="WW8Num4z7"/>
-    <w:uiPriority w:val="0"/>
-  </w:style>
-  <w:style w:type="character" w:customStyle="1" w:styleId="59">
+  </w:style>
+  <w:style w:type="character" w:customStyle="1" w:styleId="WW8Num4z8">
     <w:name w:val="WW8Num4z8"/>
-    <w:uiPriority w:val="0"/>
-  </w:style>
-  <w:style w:type="character" w:customStyle="1" w:styleId="60">
+  </w:style>
+  <w:style w:type="character" w:customStyle="1" w:styleId="WW8Num5z0">
     <w:name w:val="WW8Num5z0"/>
-    <w:uiPriority w:val="0"/>
-  </w:style>
-  <w:style w:type="character" w:customStyle="1" w:styleId="61">
+  </w:style>
+  <w:style w:type="character" w:customStyle="1" w:styleId="WW8Num5z1">
     <w:name w:val="WW8Num5z1"/>
-    <w:uiPriority w:val="0"/>
-  </w:style>
-  <w:style w:type="character" w:customStyle="1" w:styleId="62">
+  </w:style>
+  <w:style w:type="character" w:customStyle="1" w:styleId="WW8Num5z2">
     <w:name w:val="WW8Num5z2"/>
-    <w:uiPriority w:val="0"/>
-  </w:style>
-  <w:style w:type="character" w:customStyle="1" w:styleId="63">
+  </w:style>
+  <w:style w:type="character" w:customStyle="1" w:styleId="WW8Num5z3">
     <w:name w:val="WW8Num5z3"/>
-    <w:uiPriority w:val="0"/>
-  </w:style>
-  <w:style w:type="character" w:customStyle="1" w:styleId="64">
+  </w:style>
+  <w:style w:type="character" w:customStyle="1" w:styleId="WW8Num5z4">
     <w:name w:val="WW8Num5z4"/>
-    <w:uiPriority w:val="0"/>
-  </w:style>
-  <w:style w:type="character" w:customStyle="1" w:styleId="65">
+  </w:style>
+  <w:style w:type="character" w:customStyle="1" w:styleId="WW8Num5z5">
     <w:name w:val="WW8Num5z5"/>
-    <w:uiPriority w:val="0"/>
-  </w:style>
-  <w:style w:type="character" w:customStyle="1" w:styleId="66">
+  </w:style>
+  <w:style w:type="character" w:customStyle="1" w:styleId="WW8Num5z6">
     <w:name w:val="WW8Num5z6"/>
-    <w:uiPriority w:val="0"/>
-  </w:style>
-  <w:style w:type="character" w:customStyle="1" w:styleId="67">
+  </w:style>
+  <w:style w:type="character" w:customStyle="1" w:styleId="WW8Num5z7">
     <w:name w:val="WW8Num5z7"/>
-    <w:uiPriority w:val="0"/>
-  </w:style>
-  <w:style w:type="character" w:customStyle="1" w:styleId="68">
+  </w:style>
+  <w:style w:type="character" w:customStyle="1" w:styleId="WW8Num5z8">
     <w:name w:val="WW8Num5z8"/>
-    <w:uiPriority w:val="0"/>
-  </w:style>
-  <w:style w:type="character" w:customStyle="1" w:styleId="69">
+  </w:style>
+  <w:style w:type="character" w:customStyle="1" w:styleId="11">
     <w:name w:val="Основной шрифт абзаца1"/>
-    <w:uiPriority w:val="0"/>
-  </w:style>
-  <w:style w:type="character" w:customStyle="1" w:styleId="70">
+  </w:style>
+  <w:style w:type="character" w:customStyle="1" w:styleId="af3">
     <w:name w:val="Текст сноски Знак"/>
-    <w:uiPriority w:val="0"/>
     <w:rPr>
       <w:kern w:val="1"/>
       <w:lang w:val="en-US" w:bidi="en-US"/>
     </w:rPr>
   </w:style>
-  <w:style w:type="character" w:customStyle="1" w:styleId="71">
+  <w:style w:type="character" w:customStyle="1" w:styleId="af4">
     <w:name w:val="Символ сноски"/>
-    <w:uiPriority w:val="0"/>
     <w:rPr>
       <w:vertAlign w:val="superscript"/>
     </w:rPr>
   </w:style>
-  <w:style w:type="character" w:customStyle="1" w:styleId="72">
+  <w:style w:type="character" w:customStyle="1" w:styleId="af5">
     <w:name w:val="Символы концевой сноски"/>
-    <w:uiPriority w:val="0"/>
-  </w:style>
-  <w:style w:type="paragraph" w:customStyle="1" w:styleId="73">
+  </w:style>
+  <w:style w:type="paragraph" w:customStyle="1" w:styleId="12">
     <w:name w:val="Указатель1"/>
-    <w:basedOn w:val="1"/>
-    <w:uiPriority w:val="0"/>
+    <w:basedOn w:val="a"/>
     <w:pPr>
       <w:suppressLineNumbers/>
     </w:pPr>
@@ -3607,11 +3349,10 @@
       <w:rFonts w:cs="Arial Unicode MS"/>
     </w:rPr>
   </w:style>
-  <w:style w:type="paragraph" w:customStyle="1" w:styleId="74">
+  <w:style w:type="paragraph" w:customStyle="1" w:styleId="Heading">
     <w:name w:val="Heading"/>
-    <w:basedOn w:val="20"/>
-    <w:next w:val="19"/>
-    <w:uiPriority w:val="0"/>
+    <w:basedOn w:val="Standard"/>
+    <w:next w:val="Textbody"/>
     <w:pPr>
       <w:keepNext/>
       <w:spacing w:before="240" w:after="120"/>
@@ -3622,10 +3363,9 @@
       <w:szCs w:val="28"/>
     </w:rPr>
   </w:style>
-  <w:style w:type="paragraph" w:customStyle="1" w:styleId="75">
+  <w:style w:type="paragraph" w:customStyle="1" w:styleId="13">
     <w:name w:val="Название объекта1"/>
-    <w:basedOn w:val="20"/>
-    <w:uiPriority w:val="0"/>
+    <w:basedOn w:val="Standard"/>
     <w:pPr>
       <w:suppressLineNumbers/>
       <w:spacing w:before="120" w:after="120"/>
@@ -3635,34 +3375,30 @@
       <w:iCs/>
     </w:rPr>
   </w:style>
-  <w:style w:type="paragraph" w:customStyle="1" w:styleId="76">
+  <w:style w:type="paragraph" w:customStyle="1" w:styleId="Index">
     <w:name w:val="Index"/>
-    <w:basedOn w:val="20"/>
-    <w:uiPriority w:val="0"/>
+    <w:basedOn w:val="Standard"/>
     <w:pPr>
       <w:suppressLineNumbers/>
     </w:pPr>
   </w:style>
-  <w:style w:type="paragraph" w:customStyle="1" w:styleId="77">
+  <w:style w:type="paragraph" w:customStyle="1" w:styleId="TableContents">
     <w:name w:val="Table Contents"/>
-    <w:basedOn w:val="20"/>
-    <w:uiPriority w:val="0"/>
+    <w:basedOn w:val="Standard"/>
     <w:pPr>
       <w:suppressLineNumbers/>
     </w:pPr>
   </w:style>
-  <w:style w:type="paragraph" w:customStyle="1" w:styleId="78">
+  <w:style w:type="paragraph" w:customStyle="1" w:styleId="af6">
     <w:name w:val="Содержимое таблицы"/>
-    <w:basedOn w:val="1"/>
-    <w:uiPriority w:val="0"/>
+    <w:basedOn w:val="a"/>
     <w:pPr>
       <w:suppressLineNumbers/>
     </w:pPr>
   </w:style>
-  <w:style w:type="paragraph" w:customStyle="1" w:styleId="79">
+  <w:style w:type="paragraph" w:customStyle="1" w:styleId="af7">
     <w:name w:val="Заголовок таблицы"/>
-    <w:basedOn w:val="78"/>
-    <w:uiPriority w:val="0"/>
+    <w:basedOn w:val="af6"/>
     <w:pPr>
       <w:jc w:val="center"/>
     </w:pPr>
@@ -3671,19 +3407,18 @@
       <w:bCs/>
     </w:rPr>
   </w:style>
-  <w:style w:type="paragraph" w:customStyle="1" w:styleId="80">
+  <w:style w:type="paragraph" w:customStyle="1" w:styleId="af8">
     <w:name w:val="Блочная цитата"/>
-    <w:basedOn w:val="1"/>
-    <w:uiPriority w:val="0"/>
+    <w:basedOn w:val="a"/>
     <w:pPr>
       <w:spacing w:after="283"/>
       <w:ind w:left="567" w:right="567"/>
     </w:pPr>
   </w:style>
-  <w:style w:type="character" w:customStyle="1" w:styleId="81">
+  <w:style w:type="character" w:customStyle="1" w:styleId="ab">
     <w:name w:val="Верхний колонтитул Знак"/>
-    <w:basedOn w:val="7"/>
-    <w:link w:val="15"/>
+    <w:basedOn w:val="a1"/>
+    <w:link w:val="aa"/>
     <w:uiPriority w:val="99"/>
     <w:rPr>
       <w:rFonts w:eastAsia="Andale Sans UI" w:cs="Tahoma"/>
@@ -3693,10 +3428,10 @@
       <w:lang w:val="en-US" w:eastAsia="zh-CN" w:bidi="en-US"/>
     </w:rPr>
   </w:style>
-  <w:style w:type="character" w:customStyle="1" w:styleId="82">
+  <w:style w:type="character" w:customStyle="1" w:styleId="ae">
     <w:name w:val="Нижний колонтитул Знак"/>
-    <w:basedOn w:val="7"/>
-    <w:link w:val="17"/>
+    <w:basedOn w:val="a1"/>
+    <w:link w:val="ad"/>
     <w:uiPriority w:val="99"/>
     <w:rPr>
       <w:rFonts w:eastAsia="Andale Sans UI" w:cs="Tahoma"/>
@@ -3706,12 +3441,12 @@
       <w:lang w:val="en-US" w:eastAsia="zh-CN" w:bidi="en-US"/>
     </w:rPr>
   </w:style>
-  <w:style w:type="character" w:customStyle="1" w:styleId="83">
-    <w:name w:val="Unresolved Mention"/>
-    <w:basedOn w:val="7"/>
+  <w:style w:type="character" w:customStyle="1" w:styleId="14">
+    <w:name w:val="Неразрешенное упоминание1"/>
+    <w:basedOn w:val="a1"/>
+    <w:uiPriority w:val="99"/>
     <w:semiHidden/>
     <w:unhideWhenUsed/>
-    <w:uiPriority w:val="99"/>
     <w:rPr>
       <w:color w:val="605E5C"/>
       <w:shd w:val="clear" w:color="auto" w:fill="E1DFDD"/>
@@ -4001,6 +3736,7 @@
     </a:fmtScheme>
   </a:themeElements>
   <a:objectDefaults/>
+  <a:extraClrSchemeLst/>
 </a:theme>
 </file>
 

</xml_diff>

<commit_message>
lab 5 without dops #info
</commit_message>
<xml_diff>
--- a/Informatics/Annotate4/Аннотация_4.docx
+++ b/Informatics/Annotate4/Аннотация_4.docx
@@ -1986,25 +1986,7 @@
               <w:rPr>
                 <w:lang w:val="ru-RU"/>
               </w:rPr>
-              <w:t>Из-за специфики объявления различных блоков данных</w:t>
-            </w:r>
-            <w:r>
-              <w:rPr>
-                <w:lang w:val="ru-RU"/>
-              </w:rPr>
-              <w:t xml:space="preserve"> HTML имеет меньшую читаемост</w:t>
-            </w:r>
-            <w:r>
-              <w:rPr>
-                <w:lang w:val="ru-RU"/>
-              </w:rPr>
-              <w:t>ь</w:t>
-            </w:r>
-            <w:r>
-              <w:rPr>
-                <w:lang w:val="ru-RU"/>
-              </w:rPr>
-              <w:t xml:space="preserve"> по сравнению с другими языками разметки документов</w:t>
+              <w:t>Из-за специфики объявления различных блоков данных HTML имеет меньшую читаемость по сравнению с другими языками разметки документов</w:t>
             </w:r>
           </w:p>
         </w:tc>
@@ -2075,7 +2057,7 @@
                 <w:noProof/>
               </w:rPr>
               <w:drawing>
-                <wp:anchor distT="0" distB="0" distL="114300" distR="114300" simplePos="0" relativeHeight="251660288" behindDoc="1" locked="0" layoutInCell="1" allowOverlap="1" wp14:anchorId="1AA31F76" wp14:editId="7EFAC303">
+                <wp:anchor distT="0" distB="0" distL="114300" distR="114300" simplePos="0" relativeHeight="251660288" behindDoc="1" locked="0" layoutInCell="1" allowOverlap="1" wp14:anchorId="1AA31F76" wp14:editId="367598C4">
                   <wp:simplePos x="0" y="0"/>
                   <wp:positionH relativeFrom="column">
                     <wp:posOffset>3385820</wp:posOffset>
@@ -2084,7 +2066,7 @@
                     <wp:posOffset>360045</wp:posOffset>
                   </wp:positionV>
                   <wp:extent cx="3295015" cy="1760220"/>
-                  <wp:effectExtent l="0" t="0" r="635" b="11430"/>
+                  <wp:effectExtent l="0" t="0" r="635" b="0"/>
                   <wp:wrapNone/>
                   <wp:docPr id="4" name="Изображение 3"/>
                   <wp:cNvGraphicFramePr>
@@ -2100,7 +2082,19 @@
                           </pic:cNvPicPr>
                         </pic:nvPicPr>
                         <pic:blipFill>
-                          <a:blip r:embed="rId9"/>
+                          <a:blip r:embed="rId9">
+                            <a:extLst>
+                              <a:ext uri="{BEBA8EAE-BF5A-486C-A8C5-ECC9F3942E4B}">
+                                <a14:imgProps xmlns:a14="http://schemas.microsoft.com/office/drawing/2010/main">
+                                  <a14:imgLayer r:embed="rId10">
+                                    <a14:imgEffect>
+                                      <a14:brightnessContrast bright="20000" contrast="-20000"/>
+                                    </a14:imgEffect>
+                                  </a14:imgLayer>
+                                </a14:imgProps>
+                              </a:ext>
+                            </a:extLst>
+                          </a:blip>
                           <a:srcRect t="57180"/>
                           <a:stretch>
                             <a:fillRect/>
@@ -2206,9 +2200,9 @@
                 <w:noProof/>
               </w:rPr>
               <w:drawing>
-                <wp:inline distT="0" distB="0" distL="114300" distR="114300" wp14:anchorId="23D9066F" wp14:editId="57D88D51">
+                <wp:inline distT="0" distB="0" distL="114300" distR="114300" wp14:anchorId="23D9066F" wp14:editId="016691C4">
                   <wp:extent cx="3386455" cy="2120265"/>
-                  <wp:effectExtent l="0" t="0" r="4445" b="13335"/>
+                  <wp:effectExtent l="0" t="0" r="4445" b="0"/>
                   <wp:docPr id="3" name="Изображение 2"/>
                   <wp:cNvGraphicFramePr>
                     <a:graphicFrameLocks xmlns:a="http://schemas.openxmlformats.org/drawingml/2006/main" noChangeAspect="1"/>
@@ -2223,7 +2217,19 @@
                           </pic:cNvPicPr>
                         </pic:nvPicPr>
                         <pic:blipFill>
-                          <a:blip r:embed="rId9"/>
+                          <a:blip r:embed="rId9">
+                            <a:extLst>
+                              <a:ext uri="{BEBA8EAE-BF5A-486C-A8C5-ECC9F3942E4B}">
+                                <a14:imgProps xmlns:a14="http://schemas.microsoft.com/office/drawing/2010/main">
+                                  <a14:imgLayer r:embed="rId10">
+                                    <a14:imgEffect>
+                                      <a14:brightnessContrast bright="20000" contrast="-20000"/>
+                                    </a14:imgEffect>
+                                  </a14:imgLayer>
+                                </a14:imgProps>
+                              </a:ext>
+                            </a:extLst>
+                          </a:blip>
                           <a:srcRect b="43659"/>
                           <a:stretch>
                             <a:fillRect/>

</xml_diff>